<commit_message>
Journal Osama + Rapport
</commit_message>
<xml_diff>
--- a/Deposer par Moodle/Semaine 6/Journal-Osama.docx
+++ b/Deposer par Moodle/Semaine 6/Journal-Osama.docx
@@ -1,25 +1,30 @@
 
 <file path=word/document.xml><?xml version="1.0" encoding="utf-8"?>
-<w:document xmlns:wpc="http://schemas.microsoft.com/office/word/2010/wordprocessingCanvas" xmlns:cx="http://schemas.microsoft.com/office/drawing/2014/chartex" xmlns:cx1="http://schemas.microsoft.com/office/drawing/2015/9/8/chartex" xmlns:cx2="http://schemas.microsoft.com/office/drawing/2015/10/21/chartex" xmlns:cx3="http://schemas.microsoft.com/office/drawing/2016/5/9/chartex" xmlns:cx4="http://schemas.microsoft.com/office/drawing/2016/5/10/chartex" xmlns:cx5="http://schemas.microsoft.com/office/drawing/2016/5/11/chartex" xmlns:cx6="http://schemas.microsoft.com/office/drawing/2016/5/12/chartex" xmlns:cx7="http://schemas.microsoft.com/office/drawing/2016/5/13/chartex" xmlns:cx8="http://schemas.microsoft.com/office/drawing/2016/5/14/chartex" xmlns:mc="http://schemas.openxmlformats.org/markup-compatibility/2006" xmlns:aink="http://schemas.microsoft.com/office/drawing/2016/ink" xmlns:am3d="http://schemas.microsoft.com/office/drawing/2017/model3d" xmlns:o="urn:schemas-microsoft-com:office:office" xmlns:r="http://schemas.openxmlformats.org/officeDocument/2006/relationships" xmlns:m="http://schemas.openxmlformats.org/officeDocument/2006/math" xmlns:v="urn:schemas-microsoft-com:vml" xmlns:wp14="http://schemas.microsoft.com/office/word/2010/wordprocessingDrawing" xmlns:wp="http://schemas.openxmlformats.org/drawingml/2006/wordprocessingDrawing" xmlns:w10="urn:schemas-microsoft-com:office:word" xmlns:w="http://schemas.openxmlformats.org/wordprocessingml/2006/main" xmlns:w14="http://schemas.microsoft.com/office/word/2010/wordml" xmlns:w15="http://schemas.microsoft.com/office/word/2012/wordml" xmlns:w16cid="http://schemas.microsoft.com/office/word/2016/wordml/cid" xmlns:w16se="http://schemas.microsoft.com/office/word/2015/wordml/symex" xmlns:wpg="http://schemas.microsoft.com/office/word/2010/wordprocessingGroup" xmlns:wpi="http://schemas.microsoft.com/office/word/2010/wordprocessingInk" xmlns:wne="http://schemas.microsoft.com/office/word/2006/wordml" xmlns:wps="http://schemas.microsoft.com/office/word/2010/wordprocessingShape" mc:Ignorable="w14 w15 w16se w16cid wp14">
+<w:document xmlns:wpc="http://schemas.microsoft.com/office/word/2010/wordprocessingCanvas" xmlns:mc="http://schemas.openxmlformats.org/markup-compatibility/2006" xmlns:o="urn:schemas-microsoft-com:office:office" xmlns:r="http://schemas.openxmlformats.org/officeDocument/2006/relationships" xmlns:m="http://schemas.openxmlformats.org/officeDocument/2006/math" xmlns:v="urn:schemas-microsoft-com:vml" xmlns:wp14="http://schemas.microsoft.com/office/word/2010/wordprocessingDrawing" xmlns:wp="http://schemas.openxmlformats.org/drawingml/2006/wordprocessingDrawing" xmlns:w10="urn:schemas-microsoft-com:office:word" xmlns:w="http://schemas.openxmlformats.org/wordprocessingml/2006/main" xmlns:w14="http://schemas.microsoft.com/office/word/2010/wordml" xmlns:w15="http://schemas.microsoft.com/office/word/2012/wordml" xmlns:wpg="http://schemas.microsoft.com/office/word/2010/wordprocessingGroup" xmlns:wpi="http://schemas.microsoft.com/office/word/2010/wordprocessingInk" xmlns:wne="http://schemas.microsoft.com/office/word/2006/wordml" xmlns:wps="http://schemas.microsoft.com/office/word/2010/wordprocessingShape" mc:Ignorable="w14 w15 wp14">
   <w:body>
+    <w:p/>
     <w:p>
       <w:pPr>
         <w:pStyle w:val="Titre1"/>
-        <w:spacing w:after="360"/>
-      </w:pPr>
-      <w:r>
-        <w:t>Semaine</w:t>
-      </w:r>
-      <w:r>
-        <w:t xml:space="preserve"> </w:t>
-      </w:r>
-      <w:r>
-        <w:t>X</w:t>
-      </w:r>
-    </w:p>
-    <w:p>
-      <w:pPr>
-        <w:pStyle w:val="Titre2"/>
+        <w:rPr>
+          <w:b/>
+          <w:bCs/>
+          <w:u w:val="single"/>
+        </w:rPr>
+      </w:pPr>
+      <w:r>
+        <w:rPr>
+          <w:b/>
+          <w:bCs/>
+          <w:u w:val="single"/>
+        </w:rPr>
+        <w:t>Semaine vacances</w:t>
+      </w:r>
+    </w:p>
+    <w:p/>
+    <w:p>
+      <w:pPr>
+        <w:pStyle w:val="Titre1"/>
       </w:pPr>
       <w:r>
         <w:t>Lundi</w:t>
@@ -27,7 +32,7 @@
     </w:p>
     <w:p>
       <w:pPr>
-        <w:pStyle w:val="Titre2"/>
+        <w:pStyle w:val="Titre1"/>
       </w:pPr>
       <w:r>
         <w:t>Mardi</w:t>
@@ -35,7 +40,7 @@
     </w:p>
     <w:p>
       <w:pPr>
-        <w:pStyle w:val="Titre2"/>
+        <w:pStyle w:val="Titre1"/>
       </w:pPr>
       <w:r>
         <w:t>Mercredi</w:t>
@@ -43,7 +48,7 @@
     </w:p>
     <w:p>
       <w:pPr>
-        <w:pStyle w:val="Titre2"/>
+        <w:pStyle w:val="Titre1"/>
       </w:pPr>
       <w:r>
         <w:t xml:space="preserve">Jeudi </w:t>
@@ -51,7 +56,19 @@
     </w:p>
     <w:p>
       <w:pPr>
-        <w:pStyle w:val="Titre2"/>
+        <w:pStyle w:val="Paragraphedeliste"/>
+        <w:numPr>
+          <w:ilvl w:val="0"/>
+          <w:numId w:val="11"/>
+        </w:numPr>
+      </w:pPr>
+      <w:r>
+        <w:t>Essayer de connecter le site Web avec la base de donné avec mon cousin Ali Alshweki (informaticien à l’université de Lausanne) (45 minutes)</w:t>
+      </w:r>
+    </w:p>
+    <w:p>
+      <w:pPr>
+        <w:pStyle w:val="Titre1"/>
       </w:pPr>
       <w:r>
         <w:t>Vendredi</w:t>
@@ -59,7 +76,19 @@
     </w:p>
     <w:p>
       <w:pPr>
-        <w:pStyle w:val="Titre2"/>
+        <w:pStyle w:val="Paragraphedeliste"/>
+        <w:numPr>
+          <w:ilvl w:val="0"/>
+          <w:numId w:val="11"/>
+        </w:numPr>
+      </w:pPr>
+      <w:r>
+        <w:t xml:space="preserve">Travailler sur le HTML + CSS du site Web </w:t>
+      </w:r>
+    </w:p>
+    <w:p>
+      <w:pPr>
+        <w:pStyle w:val="Titre1"/>
         <w:rPr>
           <w:rtl/>
         </w:rPr>
@@ -70,27 +99,306 @@
     </w:p>
     <w:p>
       <w:pPr>
-        <w:pStyle w:val="Titre2"/>
+        <w:pStyle w:val="Titre1"/>
       </w:pPr>
       <w:r>
         <w:t>Dimanche</w:t>
       </w:r>
     </w:p>
+    <w:p/>
+    <w:p/>
+    <w:p/>
+    <w:p/>
+    <w:p/>
+    <w:p/>
+    <w:p/>
+    <w:p/>
+    <w:p/>
+    <w:p/>
+    <w:p/>
+    <w:p/>
+    <w:p/>
+    <w:p/>
+    <w:p/>
+    <w:p/>
+    <w:p/>
+    <w:p/>
     <w:p>
       <w:pPr>
         <w:pStyle w:val="Titre1"/>
-      </w:pPr>
-      <w:r>
-        <w:t>Problèmes Rencontrés</w:t>
-      </w:r>
+        <w:rPr>
+          <w:b/>
+          <w:bCs/>
+          <w:u w:val="single"/>
+        </w:rPr>
+      </w:pPr>
+      <w:r>
+        <w:rPr>
+          <w:b/>
+          <w:bCs/>
+          <w:u w:val="single"/>
+        </w:rPr>
+        <w:t>Semaine 6</w:t>
+      </w:r>
+    </w:p>
+    <w:p/>
+    <w:p>
+      <w:pPr>
+        <w:pStyle w:val="Titre1"/>
+      </w:pPr>
+      <w:r>
+        <w:t>Lundi</w:t>
+      </w:r>
+    </w:p>
+    <w:p>
+      <w:pPr>
+        <w:pStyle w:val="Titre1"/>
+      </w:pPr>
+      <w:r>
+        <w:t>Mardi</w:t>
+      </w:r>
+    </w:p>
+    <w:p>
+      <w:pPr>
+        <w:pStyle w:val="Titre1"/>
+      </w:pPr>
+      <w:r>
+        <w:t>Mercredi</w:t>
+      </w:r>
+    </w:p>
+    <w:p>
+      <w:pPr>
+        <w:pStyle w:val="Titre1"/>
+      </w:pPr>
+      <w:r>
+        <w:t xml:space="preserve">Jeudi </w:t>
+      </w:r>
+      <w:r>
+        <w:tab/>
+      </w:r>
+    </w:p>
+    <w:p>
+      <w:pPr>
+        <w:pStyle w:val="Paragraphedeliste"/>
+        <w:numPr>
+          <w:ilvl w:val="0"/>
+          <w:numId w:val="10"/>
+        </w:numPr>
+      </w:pPr>
+      <w:r>
+        <w:t xml:space="preserve">Discutions avec le prof concernant </w:t>
+      </w:r>
+      <w:r>
+        <w:t>l’avancement du projet (15 minutes)</w:t>
+      </w:r>
+    </w:p>
+    <w:p>
+      <w:pPr>
+        <w:pStyle w:val="Paragraphedeliste"/>
+        <w:numPr>
+          <w:ilvl w:val="0"/>
+          <w:numId w:val="10"/>
+        </w:numPr>
+      </w:pPr>
+      <w:r>
+        <w:t>Installation du serveur Local XAMP sur mon ordinateur avec le prof (30 minutes)</w:t>
+      </w:r>
+    </w:p>
+    <w:p>
+      <w:pPr>
+        <w:pStyle w:val="Paragraphedeliste"/>
+        <w:numPr>
+          <w:ilvl w:val="0"/>
+          <w:numId w:val="10"/>
+        </w:numPr>
+      </w:pPr>
+      <w:r>
+        <w:t xml:space="preserve">Importation </w:t>
+      </w:r>
+      <w:r>
+        <w:t>du projet sur le serveur local XAMP + correction des liens de directions dans le code source (15 minutes)</w:t>
+      </w:r>
+    </w:p>
+    <w:p>
+      <w:pPr>
+        <w:pStyle w:val="Paragraphedeliste"/>
+        <w:numPr>
+          <w:ilvl w:val="0"/>
+          <w:numId w:val="10"/>
+        </w:numPr>
+      </w:pPr>
+      <w:r>
+        <w:t xml:space="preserve">Changement de logo en png du site grâce à un ami Aurélien </w:t>
+      </w:r>
+      <w:proofErr w:type="spellStart"/>
+      <w:r>
+        <w:t>Kollbrunner</w:t>
+      </w:r>
+      <w:proofErr w:type="spellEnd"/>
+      <w:r>
+        <w:t xml:space="preserve"> </w:t>
+      </w:r>
+    </w:p>
+    <w:p>
+      <w:pPr>
+        <w:pStyle w:val="Paragraphedeliste"/>
+        <w:numPr>
+          <w:ilvl w:val="0"/>
+          <w:numId w:val="10"/>
+        </w:numPr>
+      </w:pPr>
+      <w:r>
+        <w:t xml:space="preserve">Travailler sur le </w:t>
+      </w:r>
+      <w:proofErr w:type="spellStart"/>
+      <w:r>
+        <w:t>footer</w:t>
+      </w:r>
+      <w:proofErr w:type="spellEnd"/>
+      <w:r>
+        <w:t xml:space="preserve"> du site (contenu et désigne)</w:t>
+      </w:r>
+    </w:p>
+    <w:p>
+      <w:pPr>
+        <w:pStyle w:val="Titre1"/>
+      </w:pPr>
+      <w:r>
+        <w:t>Vendredi</w:t>
+      </w:r>
+    </w:p>
+    <w:p>
+      <w:pPr>
+        <w:pStyle w:val="Titre1"/>
+        <w:rPr>
+          <w:rtl/>
+        </w:rPr>
+      </w:pPr>
+      <w:r>
+        <w:t xml:space="preserve">Samedi </w:t>
+      </w:r>
+    </w:p>
+    <w:p>
+      <w:pPr>
+        <w:pStyle w:val="Titre1"/>
+      </w:pPr>
+      <w:r>
+        <w:t>Dimanche</w:t>
+      </w:r>
+    </w:p>
+    <w:p>
+      <w:pPr>
+        <w:pStyle w:val="Paragraphedeliste"/>
+        <w:numPr>
+          <w:ilvl w:val="0"/>
+          <w:numId w:val="13"/>
+        </w:numPr>
+      </w:pPr>
+      <w:r>
+        <w:t xml:space="preserve">Avancer sur le rapport </w:t>
+      </w:r>
+    </w:p>
+    <w:p>
+      <w:pPr>
+        <w:pStyle w:val="Paragraphedeliste"/>
+        <w:numPr>
+          <w:ilvl w:val="0"/>
+          <w:numId w:val="15"/>
+        </w:numPr>
+      </w:pPr>
+      <w:r>
+        <w:t>Ressources et aide pour la finalisation du projet</w:t>
+      </w:r>
+    </w:p>
+    <w:p>
+      <w:pPr>
+        <w:pStyle w:val="Paragraphedeliste"/>
+        <w:numPr>
+          <w:ilvl w:val="0"/>
+          <w:numId w:val="15"/>
+        </w:numPr>
+      </w:pPr>
+      <w:r>
+        <w:t xml:space="preserve">Problèmes rencontrés </w:t>
+      </w:r>
+    </w:p>
+    <w:p>
+      <w:pPr>
+        <w:pStyle w:val="Paragraphedeliste"/>
+        <w:numPr>
+          <w:ilvl w:val="0"/>
+          <w:numId w:val="15"/>
+        </w:numPr>
+      </w:pPr>
+      <w:r>
+        <w:t>Membres du projet</w:t>
+      </w:r>
+    </w:p>
+    <w:p>
+      <w:pPr>
+        <w:pStyle w:val="Paragraphedeliste"/>
+        <w:numPr>
+          <w:ilvl w:val="0"/>
+          <w:numId w:val="15"/>
+        </w:numPr>
+      </w:pPr>
+      <w:r>
+        <w:t>Partie Software</w:t>
+      </w:r>
+    </w:p>
+    <w:p>
+      <w:pPr>
+        <w:pStyle w:val="Paragraphedeliste"/>
+        <w:numPr>
+          <w:ilvl w:val="0"/>
+          <w:numId w:val="15"/>
+        </w:numPr>
+      </w:pPr>
+      <w:r>
+        <w:t>Page Login Administration</w:t>
+      </w:r>
+    </w:p>
+    <w:p>
+      <w:pPr>
+        <w:pStyle w:val="Paragraphedeliste"/>
+        <w:numPr>
+          <w:ilvl w:val="0"/>
+          <w:numId w:val="15"/>
+        </w:numPr>
+      </w:pPr>
+      <w:r>
+        <w:t>Logo</w:t>
+      </w:r>
+    </w:p>
+    <w:p>
+      <w:pPr>
+        <w:pStyle w:val="Paragraphedeliste"/>
+        <w:numPr>
+          <w:ilvl w:val="0"/>
+          <w:numId w:val="13"/>
+        </w:numPr>
+      </w:pPr>
+      <w:r>
+        <w:t>Finir le journal de travail</w:t>
+      </w:r>
+    </w:p>
+    <w:p>
+      <w:pPr>
+        <w:pStyle w:val="Paragraphedeliste"/>
+      </w:pPr>
+    </w:p>
+    <w:p/>
+    <w:p/>
+    <w:p/>
+    <w:p/>
+    <w:p/>
+    <w:p>
+      <w:bookmarkStart w:id="0" w:name="_GoBack"/>
+      <w:bookmarkEnd w:id="0"/>
     </w:p>
     <w:sectPr>
-      <w:headerReference w:type="even" r:id="rId7"/>
-      <w:headerReference w:type="default" r:id="rId8"/>
-      <w:footerReference w:type="even" r:id="rId9"/>
-      <w:footerReference w:type="default" r:id="rId10"/>
-      <w:headerReference w:type="first" r:id="rId11"/>
-      <w:footerReference w:type="first" r:id="rId12"/>
+      <w:headerReference w:type="default" r:id="rId7"/>
+      <w:footerReference w:type="default" r:id="rId8"/>
       <w:pgSz w:w="11906" w:h="16838"/>
       <w:pgMar w:top="1417" w:right="1417" w:bottom="1417" w:left="1417" w:header="708" w:footer="708" w:gutter="0"/>
       <w:cols w:space="708"/>
@@ -101,9 +409,12 @@
 </file>
 
 <file path=word/endnotes.xml><?xml version="1.0" encoding="utf-8"?>
-<w:endnotes xmlns:wpc="http://schemas.microsoft.com/office/word/2010/wordprocessingCanvas" xmlns:cx="http://schemas.microsoft.com/office/drawing/2014/chartex" xmlns:cx1="http://schemas.microsoft.com/office/drawing/2015/9/8/chartex" xmlns:cx2="http://schemas.microsoft.com/office/drawing/2015/10/21/chartex" xmlns:cx3="http://schemas.microsoft.com/office/drawing/2016/5/9/chartex" xmlns:cx4="http://schemas.microsoft.com/office/drawing/2016/5/10/chartex" xmlns:cx5="http://schemas.microsoft.com/office/drawing/2016/5/11/chartex" xmlns:cx6="http://schemas.microsoft.com/office/drawing/2016/5/12/chartex" xmlns:cx7="http://schemas.microsoft.com/office/drawing/2016/5/13/chartex" xmlns:cx8="http://schemas.microsoft.com/office/drawing/2016/5/14/chartex" xmlns:mc="http://schemas.openxmlformats.org/markup-compatibility/2006" xmlns:aink="http://schemas.microsoft.com/office/drawing/2016/ink" xmlns:am3d="http://schemas.microsoft.com/office/drawing/2017/model3d" xmlns:o="urn:schemas-microsoft-com:office:office" xmlns:r="http://schemas.openxmlformats.org/officeDocument/2006/relationships" xmlns:m="http://schemas.openxmlformats.org/officeDocument/2006/math" xmlns:v="urn:schemas-microsoft-com:vml" xmlns:wp14="http://schemas.microsoft.com/office/word/2010/wordprocessingDrawing" xmlns:wp="http://schemas.openxmlformats.org/drawingml/2006/wordprocessingDrawing" xmlns:w10="urn:schemas-microsoft-com:office:word" xmlns:w="http://schemas.openxmlformats.org/wordprocessingml/2006/main" xmlns:w14="http://schemas.microsoft.com/office/word/2010/wordml" xmlns:w15="http://schemas.microsoft.com/office/word/2012/wordml" xmlns:w16cid="http://schemas.microsoft.com/office/word/2016/wordml/cid" xmlns:w16se="http://schemas.microsoft.com/office/word/2015/wordml/symex" xmlns:wpg="http://schemas.microsoft.com/office/word/2010/wordprocessingGroup" xmlns:wpi="http://schemas.microsoft.com/office/word/2010/wordprocessingInk" xmlns:wne="http://schemas.microsoft.com/office/word/2006/wordml" xmlns:wps="http://schemas.microsoft.com/office/word/2010/wordprocessingShape" mc:Ignorable="w14 w15 w16se w16cid wp14">
+<w:endnotes xmlns:wpc="http://schemas.microsoft.com/office/word/2010/wordprocessingCanvas" xmlns:mc="http://schemas.openxmlformats.org/markup-compatibility/2006" xmlns:o="urn:schemas-microsoft-com:office:office" xmlns:r="http://schemas.openxmlformats.org/officeDocument/2006/relationships" xmlns:m="http://schemas.openxmlformats.org/officeDocument/2006/math" xmlns:v="urn:schemas-microsoft-com:vml" xmlns:wp14="http://schemas.microsoft.com/office/word/2010/wordprocessingDrawing" xmlns:wp="http://schemas.openxmlformats.org/drawingml/2006/wordprocessingDrawing" xmlns:w10="urn:schemas-microsoft-com:office:word" xmlns:w="http://schemas.openxmlformats.org/wordprocessingml/2006/main" xmlns:w14="http://schemas.microsoft.com/office/word/2010/wordml" xmlns:w15="http://schemas.microsoft.com/office/word/2012/wordml" xmlns:wpg="http://schemas.microsoft.com/office/word/2010/wordprocessingGroup" xmlns:wpi="http://schemas.microsoft.com/office/word/2010/wordprocessingInk" xmlns:wne="http://schemas.microsoft.com/office/word/2006/wordml" xmlns:wps="http://schemas.microsoft.com/office/word/2010/wordprocessingShape" mc:Ignorable="w14 w15 wp14">
   <w:endnote w:type="separator" w:id="-1">
     <w:p>
+      <w:pPr>
+        <w:spacing w:after="0" w:line="240" w:lineRule="auto"/>
+      </w:pPr>
       <w:r>
         <w:separator/>
       </w:r>
@@ -111,6 +422,9 @@
   </w:endnote>
   <w:endnote w:type="continuationSeparator" w:id="0">
     <w:p>
+      <w:pPr>
+        <w:spacing w:after="0" w:line="240" w:lineRule="auto"/>
+      </w:pPr>
       <w:r>
         <w:continuationSeparator/>
       </w:r>
@@ -120,45 +434,34 @@
 </file>
 
 <file path=word/footer1.xml><?xml version="1.0" encoding="utf-8"?>
-<w:ftr xmlns:wpc="http://schemas.microsoft.com/office/word/2010/wordprocessingCanvas" xmlns:cx="http://schemas.microsoft.com/office/drawing/2014/chartex" xmlns:cx1="http://schemas.microsoft.com/office/drawing/2015/9/8/chartex" xmlns:cx2="http://schemas.microsoft.com/office/drawing/2015/10/21/chartex" xmlns:cx3="http://schemas.microsoft.com/office/drawing/2016/5/9/chartex" xmlns:cx4="http://schemas.microsoft.com/office/drawing/2016/5/10/chartex" xmlns:cx5="http://schemas.microsoft.com/office/drawing/2016/5/11/chartex" xmlns:cx6="http://schemas.microsoft.com/office/drawing/2016/5/12/chartex" xmlns:cx7="http://schemas.microsoft.com/office/drawing/2016/5/13/chartex" xmlns:cx8="http://schemas.microsoft.com/office/drawing/2016/5/14/chartex" xmlns:mc="http://schemas.openxmlformats.org/markup-compatibility/2006" xmlns:aink="http://schemas.microsoft.com/office/drawing/2016/ink" xmlns:am3d="http://schemas.microsoft.com/office/drawing/2017/model3d" xmlns:o="urn:schemas-microsoft-com:office:office" xmlns:r="http://schemas.openxmlformats.org/officeDocument/2006/relationships" xmlns:m="http://schemas.openxmlformats.org/officeDocument/2006/math" xmlns:v="urn:schemas-microsoft-com:vml" xmlns:wp14="http://schemas.microsoft.com/office/word/2010/wordprocessingDrawing" xmlns:wp="http://schemas.openxmlformats.org/drawingml/2006/wordprocessingDrawing" xmlns:w10="urn:schemas-microsoft-com:office:word" xmlns:w="http://schemas.openxmlformats.org/wordprocessingml/2006/main" xmlns:w14="http://schemas.microsoft.com/office/word/2010/wordml" xmlns:w15="http://schemas.microsoft.com/office/word/2012/wordml" xmlns:w16cid="http://schemas.microsoft.com/office/word/2016/wordml/cid" xmlns:w16se="http://schemas.microsoft.com/office/word/2015/wordml/symex" xmlns:wpg="http://schemas.microsoft.com/office/word/2010/wordprocessingGroup" xmlns:wpi="http://schemas.microsoft.com/office/word/2010/wordprocessingInk" xmlns:wne="http://schemas.microsoft.com/office/word/2006/wordml" xmlns:wps="http://schemas.microsoft.com/office/word/2010/wordprocessingShape" mc:Ignorable="w14 w15 w16se w16cid wp14">
-  <w:p>
-    <w:pPr>
-      <w:pStyle w:val="Pieddepage"/>
-    </w:pPr>
-  </w:p>
-</w:ftr>
-</file>
-
-<file path=word/footer2.xml><?xml version="1.0" encoding="utf-8"?>
-<w:ftr xmlns:wpc="http://schemas.microsoft.com/office/word/2010/wordprocessingCanvas" xmlns:cx="http://schemas.microsoft.com/office/drawing/2014/chartex" xmlns:cx1="http://schemas.microsoft.com/office/drawing/2015/9/8/chartex" xmlns:cx2="http://schemas.microsoft.com/office/drawing/2015/10/21/chartex" xmlns:cx3="http://schemas.microsoft.com/office/drawing/2016/5/9/chartex" xmlns:cx4="http://schemas.microsoft.com/office/drawing/2016/5/10/chartex" xmlns:cx5="http://schemas.microsoft.com/office/drawing/2016/5/11/chartex" xmlns:cx6="http://schemas.microsoft.com/office/drawing/2016/5/12/chartex" xmlns:cx7="http://schemas.microsoft.com/office/drawing/2016/5/13/chartex" xmlns:cx8="http://schemas.microsoft.com/office/drawing/2016/5/14/chartex" xmlns:mc="http://schemas.openxmlformats.org/markup-compatibility/2006" xmlns:aink="http://schemas.microsoft.com/office/drawing/2016/ink" xmlns:am3d="http://schemas.microsoft.com/office/drawing/2017/model3d" xmlns:o="urn:schemas-microsoft-com:office:office" xmlns:r="http://schemas.openxmlformats.org/officeDocument/2006/relationships" xmlns:m="http://schemas.openxmlformats.org/officeDocument/2006/math" xmlns:v="urn:schemas-microsoft-com:vml" xmlns:wp14="http://schemas.microsoft.com/office/word/2010/wordprocessingDrawing" xmlns:wp="http://schemas.openxmlformats.org/drawingml/2006/wordprocessingDrawing" xmlns:w10="urn:schemas-microsoft-com:office:word" xmlns:w="http://schemas.openxmlformats.org/wordprocessingml/2006/main" xmlns:w14="http://schemas.microsoft.com/office/word/2010/wordml" xmlns:w15="http://schemas.microsoft.com/office/word/2012/wordml" xmlns:w16cid="http://schemas.microsoft.com/office/word/2016/wordml/cid" xmlns:w16se="http://schemas.microsoft.com/office/word/2015/wordml/symex" xmlns:wpg="http://schemas.microsoft.com/office/word/2010/wordprocessingGroup" xmlns:wpi="http://schemas.microsoft.com/office/word/2010/wordprocessingInk" xmlns:wne="http://schemas.microsoft.com/office/word/2006/wordml" xmlns:wps="http://schemas.microsoft.com/office/word/2010/wordprocessingShape" mc:Ignorable="w14 w15 w16se w16cid wp14">
+<w:ftr xmlns:wpc="http://schemas.microsoft.com/office/word/2010/wordprocessingCanvas" xmlns:mc="http://schemas.openxmlformats.org/markup-compatibility/2006" xmlns:o="urn:schemas-microsoft-com:office:office" xmlns:r="http://schemas.openxmlformats.org/officeDocument/2006/relationships" xmlns:m="http://schemas.openxmlformats.org/officeDocument/2006/math" xmlns:v="urn:schemas-microsoft-com:vml" xmlns:wp14="http://schemas.microsoft.com/office/word/2010/wordprocessingDrawing" xmlns:wp="http://schemas.openxmlformats.org/drawingml/2006/wordprocessingDrawing" xmlns:w10="urn:schemas-microsoft-com:office:word" xmlns:w="http://schemas.openxmlformats.org/wordprocessingml/2006/main" xmlns:w14="http://schemas.microsoft.com/office/word/2010/wordml" xmlns:w15="http://schemas.microsoft.com/office/word/2012/wordml" xmlns:wpg="http://schemas.microsoft.com/office/word/2010/wordprocessingGroup" xmlns:wpi="http://schemas.microsoft.com/office/word/2010/wordprocessingInk" xmlns:wne="http://schemas.microsoft.com/office/word/2006/wordml" xmlns:wps="http://schemas.microsoft.com/office/word/2010/wordprocessingShape" mc:Ignorable="w14 w15 wp14">
   <w:p>
     <w:pPr>
       <w:pStyle w:val="Titre1"/>
       <w:rPr>
         <w:caps/>
+        <w:sz w:val="22"/>
+        <w:szCs w:val="22"/>
       </w:rPr>
     </w:pPr>
     <w:r>
+      <w:rPr>
+        <w:sz w:val="22"/>
+        <w:szCs w:val="22"/>
+      </w:rPr>
       <w:t>Osama Shalhoub</w:t>
     </w:r>
   </w:p>
 </w:ftr>
 </file>
 
-<file path=word/footer3.xml><?xml version="1.0" encoding="utf-8"?>
-<w:ftr xmlns:wpc="http://schemas.microsoft.com/office/word/2010/wordprocessingCanvas" xmlns:cx="http://schemas.microsoft.com/office/drawing/2014/chartex" xmlns:cx1="http://schemas.microsoft.com/office/drawing/2015/9/8/chartex" xmlns:cx2="http://schemas.microsoft.com/office/drawing/2015/10/21/chartex" xmlns:cx3="http://schemas.microsoft.com/office/drawing/2016/5/9/chartex" xmlns:cx4="http://schemas.microsoft.com/office/drawing/2016/5/10/chartex" xmlns:cx5="http://schemas.microsoft.com/office/drawing/2016/5/11/chartex" xmlns:cx6="http://schemas.microsoft.com/office/drawing/2016/5/12/chartex" xmlns:cx7="http://schemas.microsoft.com/office/drawing/2016/5/13/chartex" xmlns:cx8="http://schemas.microsoft.com/office/drawing/2016/5/14/chartex" xmlns:mc="http://schemas.openxmlformats.org/markup-compatibility/2006" xmlns:aink="http://schemas.microsoft.com/office/drawing/2016/ink" xmlns:am3d="http://schemas.microsoft.com/office/drawing/2017/model3d" xmlns:o="urn:schemas-microsoft-com:office:office" xmlns:r="http://schemas.openxmlformats.org/officeDocument/2006/relationships" xmlns:m="http://schemas.openxmlformats.org/officeDocument/2006/math" xmlns:v="urn:schemas-microsoft-com:vml" xmlns:wp14="http://schemas.microsoft.com/office/word/2010/wordprocessingDrawing" xmlns:wp="http://schemas.openxmlformats.org/drawingml/2006/wordprocessingDrawing" xmlns:w10="urn:schemas-microsoft-com:office:word" xmlns:w="http://schemas.openxmlformats.org/wordprocessingml/2006/main" xmlns:w14="http://schemas.microsoft.com/office/word/2010/wordml" xmlns:w15="http://schemas.microsoft.com/office/word/2012/wordml" xmlns:w16cid="http://schemas.microsoft.com/office/word/2016/wordml/cid" xmlns:w16se="http://schemas.microsoft.com/office/word/2015/wordml/symex" xmlns:wpg="http://schemas.microsoft.com/office/word/2010/wordprocessingGroup" xmlns:wpi="http://schemas.microsoft.com/office/word/2010/wordprocessingInk" xmlns:wne="http://schemas.microsoft.com/office/word/2006/wordml" xmlns:wps="http://schemas.microsoft.com/office/word/2010/wordprocessingShape" mc:Ignorable="w14 w15 w16se w16cid wp14">
-  <w:p>
-    <w:pPr>
-      <w:pStyle w:val="Pieddepage"/>
-    </w:pPr>
-  </w:p>
-</w:ftr>
-</file>
-
 <file path=word/footnotes.xml><?xml version="1.0" encoding="utf-8"?>
-<w:footnotes xmlns:wpc="http://schemas.microsoft.com/office/word/2010/wordprocessingCanvas" xmlns:cx="http://schemas.microsoft.com/office/drawing/2014/chartex" xmlns:cx1="http://schemas.microsoft.com/office/drawing/2015/9/8/chartex" xmlns:cx2="http://schemas.microsoft.com/office/drawing/2015/10/21/chartex" xmlns:cx3="http://schemas.microsoft.com/office/drawing/2016/5/9/chartex" xmlns:cx4="http://schemas.microsoft.com/office/drawing/2016/5/10/chartex" xmlns:cx5="http://schemas.microsoft.com/office/drawing/2016/5/11/chartex" xmlns:cx6="http://schemas.microsoft.com/office/drawing/2016/5/12/chartex" xmlns:cx7="http://schemas.microsoft.com/office/drawing/2016/5/13/chartex" xmlns:cx8="http://schemas.microsoft.com/office/drawing/2016/5/14/chartex" xmlns:mc="http://schemas.openxmlformats.org/markup-compatibility/2006" xmlns:aink="http://schemas.microsoft.com/office/drawing/2016/ink" xmlns:am3d="http://schemas.microsoft.com/office/drawing/2017/model3d" xmlns:o="urn:schemas-microsoft-com:office:office" xmlns:r="http://schemas.openxmlformats.org/officeDocument/2006/relationships" xmlns:m="http://schemas.openxmlformats.org/officeDocument/2006/math" xmlns:v="urn:schemas-microsoft-com:vml" xmlns:wp14="http://schemas.microsoft.com/office/word/2010/wordprocessingDrawing" xmlns:wp="http://schemas.openxmlformats.org/drawingml/2006/wordprocessingDrawing" xmlns:w10="urn:schemas-microsoft-com:office:word" xmlns:w="http://schemas.openxmlformats.org/wordprocessingml/2006/main" xmlns:w14="http://schemas.microsoft.com/office/word/2010/wordml" xmlns:w15="http://schemas.microsoft.com/office/word/2012/wordml" xmlns:w16cid="http://schemas.microsoft.com/office/word/2016/wordml/cid" xmlns:w16se="http://schemas.microsoft.com/office/word/2015/wordml/symex" xmlns:wpg="http://schemas.microsoft.com/office/word/2010/wordprocessingGroup" xmlns:wpi="http://schemas.microsoft.com/office/word/2010/wordprocessingInk" xmlns:wne="http://schemas.microsoft.com/office/word/2006/wordml" xmlns:wps="http://schemas.microsoft.com/office/word/2010/wordprocessingShape" mc:Ignorable="w14 w15 w16se w16cid wp14">
+<w:footnotes xmlns:wpc="http://schemas.microsoft.com/office/word/2010/wordprocessingCanvas" xmlns:mc="http://schemas.openxmlformats.org/markup-compatibility/2006" xmlns:o="urn:schemas-microsoft-com:office:office" xmlns:r="http://schemas.openxmlformats.org/officeDocument/2006/relationships" xmlns:m="http://schemas.openxmlformats.org/officeDocument/2006/math" xmlns:v="urn:schemas-microsoft-com:vml" xmlns:wp14="http://schemas.microsoft.com/office/word/2010/wordprocessingDrawing" xmlns:wp="http://schemas.openxmlformats.org/drawingml/2006/wordprocessingDrawing" xmlns:w10="urn:schemas-microsoft-com:office:word" xmlns:w="http://schemas.openxmlformats.org/wordprocessingml/2006/main" xmlns:w14="http://schemas.microsoft.com/office/word/2010/wordml" xmlns:w15="http://schemas.microsoft.com/office/word/2012/wordml" xmlns:wpg="http://schemas.microsoft.com/office/word/2010/wordprocessingGroup" xmlns:wpi="http://schemas.microsoft.com/office/word/2010/wordprocessingInk" xmlns:wne="http://schemas.microsoft.com/office/word/2006/wordml" xmlns:wps="http://schemas.microsoft.com/office/word/2010/wordprocessingShape" mc:Ignorable="w14 w15 wp14">
   <w:footnote w:type="separator" w:id="-1">
     <w:p>
+      <w:pPr>
+        <w:spacing w:after="0" w:line="240" w:lineRule="auto"/>
+      </w:pPr>
       <w:r>
         <w:separator/>
       </w:r>
@@ -166,6 +469,9 @@
   </w:footnote>
   <w:footnote w:type="continuationSeparator" w:id="0">
     <w:p>
+      <w:pPr>
+        <w:spacing w:after="0" w:line="240" w:lineRule="auto"/>
+      </w:pPr>
       <w:r>
         <w:continuationSeparator/>
       </w:r>
@@ -175,25 +481,21 @@
 </file>
 
 <file path=word/header1.xml><?xml version="1.0" encoding="utf-8"?>
-<w:hdr xmlns:wpc="http://schemas.microsoft.com/office/word/2010/wordprocessingCanvas" xmlns:cx="http://schemas.microsoft.com/office/drawing/2014/chartex" xmlns:cx1="http://schemas.microsoft.com/office/drawing/2015/9/8/chartex" xmlns:cx2="http://schemas.microsoft.com/office/drawing/2015/10/21/chartex" xmlns:cx3="http://schemas.microsoft.com/office/drawing/2016/5/9/chartex" xmlns:cx4="http://schemas.microsoft.com/office/drawing/2016/5/10/chartex" xmlns:cx5="http://schemas.microsoft.com/office/drawing/2016/5/11/chartex" xmlns:cx6="http://schemas.microsoft.com/office/drawing/2016/5/12/chartex" xmlns:cx7="http://schemas.microsoft.com/office/drawing/2016/5/13/chartex" xmlns:cx8="http://schemas.microsoft.com/office/drawing/2016/5/14/chartex" xmlns:mc="http://schemas.openxmlformats.org/markup-compatibility/2006" xmlns:aink="http://schemas.microsoft.com/office/drawing/2016/ink" xmlns:am3d="http://schemas.microsoft.com/office/drawing/2017/model3d" xmlns:o="urn:schemas-microsoft-com:office:office" xmlns:r="http://schemas.openxmlformats.org/officeDocument/2006/relationships" xmlns:m="http://schemas.openxmlformats.org/officeDocument/2006/math" xmlns:v="urn:schemas-microsoft-com:vml" xmlns:wp14="http://schemas.microsoft.com/office/word/2010/wordprocessingDrawing" xmlns:wp="http://schemas.openxmlformats.org/drawingml/2006/wordprocessingDrawing" xmlns:w10="urn:schemas-microsoft-com:office:word" xmlns:w="http://schemas.openxmlformats.org/wordprocessingml/2006/main" xmlns:w14="http://schemas.microsoft.com/office/word/2010/wordml" xmlns:w15="http://schemas.microsoft.com/office/word/2012/wordml" xmlns:w16cid="http://schemas.microsoft.com/office/word/2016/wordml/cid" xmlns:w16se="http://schemas.microsoft.com/office/word/2015/wordml/symex" xmlns:wpg="http://schemas.microsoft.com/office/word/2010/wordprocessingGroup" xmlns:wpi="http://schemas.microsoft.com/office/word/2010/wordprocessingInk" xmlns:wne="http://schemas.microsoft.com/office/word/2006/wordml" xmlns:wps="http://schemas.microsoft.com/office/word/2010/wordprocessingShape" mc:Ignorable="w14 w15 w16se w16cid wp14">
-  <w:p>
-    <w:pPr>
-      <w:pStyle w:val="En-tte"/>
-    </w:pPr>
-  </w:p>
-</w:hdr>
-</file>
-
-<file path=word/header2.xml><?xml version="1.0" encoding="utf-8"?>
-<w:hdr xmlns:wpc="http://schemas.microsoft.com/office/word/2010/wordprocessingCanvas" xmlns:cx="http://schemas.microsoft.com/office/drawing/2014/chartex" xmlns:cx1="http://schemas.microsoft.com/office/drawing/2015/9/8/chartex" xmlns:cx2="http://schemas.microsoft.com/office/drawing/2015/10/21/chartex" xmlns:cx3="http://schemas.microsoft.com/office/drawing/2016/5/9/chartex" xmlns:cx4="http://schemas.microsoft.com/office/drawing/2016/5/10/chartex" xmlns:cx5="http://schemas.microsoft.com/office/drawing/2016/5/11/chartex" xmlns:cx6="http://schemas.microsoft.com/office/drawing/2016/5/12/chartex" xmlns:cx7="http://schemas.microsoft.com/office/drawing/2016/5/13/chartex" xmlns:cx8="http://schemas.microsoft.com/office/drawing/2016/5/14/chartex" xmlns:mc="http://schemas.openxmlformats.org/markup-compatibility/2006" xmlns:aink="http://schemas.microsoft.com/office/drawing/2016/ink" xmlns:am3d="http://schemas.microsoft.com/office/drawing/2017/model3d" xmlns:o="urn:schemas-microsoft-com:office:office" xmlns:r="http://schemas.openxmlformats.org/officeDocument/2006/relationships" xmlns:m="http://schemas.openxmlformats.org/officeDocument/2006/math" xmlns:v="urn:schemas-microsoft-com:vml" xmlns:wp14="http://schemas.microsoft.com/office/word/2010/wordprocessingDrawing" xmlns:wp="http://schemas.openxmlformats.org/drawingml/2006/wordprocessingDrawing" xmlns:w10="urn:schemas-microsoft-com:office:word" xmlns:w="http://schemas.openxmlformats.org/wordprocessingml/2006/main" xmlns:w14="http://schemas.microsoft.com/office/word/2010/wordml" xmlns:w15="http://schemas.microsoft.com/office/word/2012/wordml" xmlns:w16cid="http://schemas.microsoft.com/office/word/2016/wordml/cid" xmlns:w16se="http://schemas.microsoft.com/office/word/2015/wordml/symex" xmlns:wpg="http://schemas.microsoft.com/office/word/2010/wordprocessingGroup" xmlns:wpi="http://schemas.microsoft.com/office/word/2010/wordprocessingInk" xmlns:wne="http://schemas.microsoft.com/office/word/2006/wordml" xmlns:wps="http://schemas.microsoft.com/office/word/2010/wordprocessingShape" mc:Ignorable="w14 w15 w16se w16cid wp14">
+<w:hdr xmlns:wpc="http://schemas.microsoft.com/office/word/2010/wordprocessingCanvas" xmlns:mc="http://schemas.openxmlformats.org/markup-compatibility/2006" xmlns:o="urn:schemas-microsoft-com:office:office" xmlns:r="http://schemas.openxmlformats.org/officeDocument/2006/relationships" xmlns:m="http://schemas.openxmlformats.org/officeDocument/2006/math" xmlns:v="urn:schemas-microsoft-com:vml" xmlns:wp14="http://schemas.microsoft.com/office/word/2010/wordprocessingDrawing" xmlns:wp="http://schemas.openxmlformats.org/drawingml/2006/wordprocessingDrawing" xmlns:w10="urn:schemas-microsoft-com:office:word" xmlns:w="http://schemas.openxmlformats.org/wordprocessingml/2006/main" xmlns:w14="http://schemas.microsoft.com/office/word/2010/wordml" xmlns:w15="http://schemas.microsoft.com/office/word/2012/wordml" xmlns:wpg="http://schemas.microsoft.com/office/word/2010/wordprocessingGroup" xmlns:wpi="http://schemas.microsoft.com/office/word/2010/wordprocessingInk" xmlns:wne="http://schemas.microsoft.com/office/word/2006/wordml" xmlns:wps="http://schemas.microsoft.com/office/word/2010/wordprocessingShape" mc:Ignorable="w14 w15 wp14">
   <w:p>
     <w:pPr>
       <w:pStyle w:val="Titre2"/>
       <w:jc w:val="right"/>
+      <w:rPr>
+        <w:sz w:val="40"/>
+        <w:szCs w:val="40"/>
+      </w:rPr>
     </w:pPr>
     <w:r>
       <w:rPr>
         <w:noProof/>
+        <w:sz w:val="40"/>
+        <w:szCs w:val="40"/>
         <w:lang w:eastAsia="fr-CH"/>
       </w:rPr>
       <w:drawing>
@@ -253,48 +555,741 @@
       </w:drawing>
     </w:r>
     <w:r>
+      <w:rPr>
+        <w:sz w:val="40"/>
+        <w:szCs w:val="40"/>
+      </w:rPr>
       <w:t>Journal</w:t>
     </w:r>
     <w:r>
-      <w:t xml:space="preserve"> de trav</w:t>
-    </w:r>
-    <w:bookmarkStart w:id="0" w:name="_GoBack"/>
-    <w:bookmarkEnd w:id="0"/>
-    <w:r>
-      <w:t>ail -</w:t>
+      <w:rPr>
+        <w:sz w:val="40"/>
+        <w:szCs w:val="40"/>
+      </w:rPr>
+      <w:t xml:space="preserve"> de travail - </w:t>
     </w:r>
     <w:r>
+      <w:rPr>
+        <w:sz w:val="40"/>
+        <w:szCs w:val="40"/>
+      </w:rPr>
       <w:t xml:space="preserve"> Osama Shalhoub</w:t>
     </w:r>
   </w:p>
   <w:p>
     <w:pPr>
       <w:pStyle w:val="Titre2"/>
+      <w:pBdr>
+        <w:bottom w:val="single" w:sz="4" w:space="1" w:color="2E74B5" w:themeColor="accent1" w:themeShade="BF"/>
+      </w:pBdr>
       <w:jc w:val="right"/>
+      <w:rPr>
+        <w:sz w:val="22"/>
+        <w:szCs w:val="22"/>
+        <w:lang w:val="en-US"/>
+      </w:rPr>
     </w:pPr>
     <w:r>
+      <w:rPr>
+        <w:sz w:val="22"/>
+        <w:szCs w:val="22"/>
+        <w:lang w:val="en-US"/>
+      </w:rPr>
       <w:t xml:space="preserve">Group 6 – </w:t>
     </w:r>
     <w:r>
+      <w:rPr>
+        <w:sz w:val="22"/>
+        <w:szCs w:val="22"/>
+        <w:lang w:val="en-US"/>
+      </w:rPr>
       <w:t>Système Ticketing</w:t>
     </w:r>
   </w:p>
 </w:hdr>
 </file>
 
-<file path=word/header3.xml><?xml version="1.0" encoding="utf-8"?>
-<w:hdr xmlns:wpc="http://schemas.microsoft.com/office/word/2010/wordprocessingCanvas" xmlns:cx="http://schemas.microsoft.com/office/drawing/2014/chartex" xmlns:cx1="http://schemas.microsoft.com/office/drawing/2015/9/8/chartex" xmlns:cx2="http://schemas.microsoft.com/office/drawing/2015/10/21/chartex" xmlns:cx3="http://schemas.microsoft.com/office/drawing/2016/5/9/chartex" xmlns:cx4="http://schemas.microsoft.com/office/drawing/2016/5/10/chartex" xmlns:cx5="http://schemas.microsoft.com/office/drawing/2016/5/11/chartex" xmlns:cx6="http://schemas.microsoft.com/office/drawing/2016/5/12/chartex" xmlns:cx7="http://schemas.microsoft.com/office/drawing/2016/5/13/chartex" xmlns:cx8="http://schemas.microsoft.com/office/drawing/2016/5/14/chartex" xmlns:mc="http://schemas.openxmlformats.org/markup-compatibility/2006" xmlns:aink="http://schemas.microsoft.com/office/drawing/2016/ink" xmlns:am3d="http://schemas.microsoft.com/office/drawing/2017/model3d" xmlns:o="urn:schemas-microsoft-com:office:office" xmlns:r="http://schemas.openxmlformats.org/officeDocument/2006/relationships" xmlns:m="http://schemas.openxmlformats.org/officeDocument/2006/math" xmlns:v="urn:schemas-microsoft-com:vml" xmlns:wp14="http://schemas.microsoft.com/office/word/2010/wordprocessingDrawing" xmlns:wp="http://schemas.openxmlformats.org/drawingml/2006/wordprocessingDrawing" xmlns:w10="urn:schemas-microsoft-com:office:word" xmlns:w="http://schemas.openxmlformats.org/wordprocessingml/2006/main" xmlns:w14="http://schemas.microsoft.com/office/word/2010/wordml" xmlns:w15="http://schemas.microsoft.com/office/word/2012/wordml" xmlns:w16cid="http://schemas.microsoft.com/office/word/2016/wordml/cid" xmlns:w16se="http://schemas.microsoft.com/office/word/2015/wordml/symex" xmlns:wpg="http://schemas.microsoft.com/office/word/2010/wordprocessingGroup" xmlns:wpi="http://schemas.microsoft.com/office/word/2010/wordprocessingInk" xmlns:wne="http://schemas.microsoft.com/office/word/2006/wordml" xmlns:wps="http://schemas.microsoft.com/office/word/2010/wordprocessingShape" mc:Ignorable="w14 w15 w16se w16cid wp14">
-  <w:p>
-    <w:pPr>
-      <w:pStyle w:val="En-tte"/>
-    </w:pPr>
-  </w:p>
-</w:hdr>
-</file>
-
 <file path=word/numbering.xml><?xml version="1.0" encoding="utf-8"?>
-<w:numbering xmlns:wpc="http://schemas.microsoft.com/office/word/2010/wordprocessingCanvas" xmlns:cx="http://schemas.microsoft.com/office/drawing/2014/chartex" xmlns:cx1="http://schemas.microsoft.com/office/drawing/2015/9/8/chartex" xmlns:cx2="http://schemas.microsoft.com/office/drawing/2015/10/21/chartex" xmlns:cx3="http://schemas.microsoft.com/office/drawing/2016/5/9/chartex" xmlns:cx4="http://schemas.microsoft.com/office/drawing/2016/5/10/chartex" xmlns:cx5="http://schemas.microsoft.com/office/drawing/2016/5/11/chartex" xmlns:cx6="http://schemas.microsoft.com/office/drawing/2016/5/12/chartex" xmlns:cx7="http://schemas.microsoft.com/office/drawing/2016/5/13/chartex" xmlns:cx8="http://schemas.microsoft.com/office/drawing/2016/5/14/chartex" xmlns:mc="http://schemas.openxmlformats.org/markup-compatibility/2006" xmlns:aink="http://schemas.microsoft.com/office/drawing/2016/ink" xmlns:am3d="http://schemas.microsoft.com/office/drawing/2017/model3d" xmlns:o="urn:schemas-microsoft-com:office:office" xmlns:r="http://schemas.openxmlformats.org/officeDocument/2006/relationships" xmlns:m="http://schemas.openxmlformats.org/officeDocument/2006/math" xmlns:v="urn:schemas-microsoft-com:vml" xmlns:wp14="http://schemas.microsoft.com/office/word/2010/wordprocessingDrawing" xmlns:wp="http://schemas.openxmlformats.org/drawingml/2006/wordprocessingDrawing" xmlns:w10="urn:schemas-microsoft-com:office:word" xmlns:w="http://schemas.openxmlformats.org/wordprocessingml/2006/main" xmlns:w14="http://schemas.microsoft.com/office/word/2010/wordml" xmlns:w15="http://schemas.microsoft.com/office/word/2012/wordml" xmlns:w16cid="http://schemas.microsoft.com/office/word/2016/wordml/cid" xmlns:w16se="http://schemas.microsoft.com/office/word/2015/wordml/symex" xmlns:wpg="http://schemas.microsoft.com/office/word/2010/wordprocessingGroup" xmlns:wpi="http://schemas.microsoft.com/office/word/2010/wordprocessingInk" xmlns:wne="http://schemas.microsoft.com/office/word/2006/wordml" xmlns:wps="http://schemas.microsoft.com/office/word/2010/wordprocessingShape" mc:Ignorable="w14 w15 w16se w16cid wp14">
+<w:numbering xmlns:wpc="http://schemas.microsoft.com/office/word/2010/wordprocessingCanvas" xmlns:mc="http://schemas.openxmlformats.org/markup-compatibility/2006" xmlns:o="urn:schemas-microsoft-com:office:office" xmlns:r="http://schemas.openxmlformats.org/officeDocument/2006/relationships" xmlns:m="http://schemas.openxmlformats.org/officeDocument/2006/math" xmlns:v="urn:schemas-microsoft-com:vml" xmlns:wp14="http://schemas.microsoft.com/office/word/2010/wordprocessingDrawing" xmlns:wp="http://schemas.openxmlformats.org/drawingml/2006/wordprocessingDrawing" xmlns:w10="urn:schemas-microsoft-com:office:word" xmlns:w="http://schemas.openxmlformats.org/wordprocessingml/2006/main" xmlns:w14="http://schemas.microsoft.com/office/word/2010/wordml" xmlns:w15="http://schemas.microsoft.com/office/word/2012/wordml" xmlns:wpg="http://schemas.microsoft.com/office/word/2010/wordprocessingGroup" xmlns:wpi="http://schemas.microsoft.com/office/word/2010/wordprocessingInk" xmlns:wne="http://schemas.microsoft.com/office/word/2006/wordml" xmlns:wps="http://schemas.microsoft.com/office/word/2010/wordprocessingShape" mc:Ignorable="w14 w15 wp14">
   <w:abstractNum w:abstractNumId="0" w15:restartNumberingAfterBreak="0">
+    <w:nsid w:val="04EE4F18"/>
+    <w:multiLevelType w:val="hybridMultilevel"/>
+    <w:tmpl w:val="3530EE1E"/>
+    <w:lvl w:ilvl="0" w:tplc="100C0001">
+      <w:start w:val="1"/>
+      <w:numFmt w:val="bullet"/>
+      <w:lvlText w:val=""/>
+      <w:lvlJc w:val="left"/>
+      <w:pPr>
+        <w:ind w:left="720" w:hanging="360"/>
+      </w:pPr>
+      <w:rPr>
+        <w:rFonts w:ascii="Symbol" w:hAnsi="Symbol" w:hint="default"/>
+      </w:rPr>
+    </w:lvl>
+    <w:lvl w:ilvl="1" w:tplc="100C0003" w:tentative="1">
+      <w:start w:val="1"/>
+      <w:numFmt w:val="bullet"/>
+      <w:lvlText w:val="o"/>
+      <w:lvlJc w:val="left"/>
+      <w:pPr>
+        <w:ind w:left="1440" w:hanging="360"/>
+      </w:pPr>
+      <w:rPr>
+        <w:rFonts w:ascii="Courier New" w:hAnsi="Courier New" w:cs="Courier New" w:hint="default"/>
+      </w:rPr>
+    </w:lvl>
+    <w:lvl w:ilvl="2" w:tplc="100C0005" w:tentative="1">
+      <w:start w:val="1"/>
+      <w:numFmt w:val="bullet"/>
+      <w:lvlText w:val=""/>
+      <w:lvlJc w:val="left"/>
+      <w:pPr>
+        <w:ind w:left="2160" w:hanging="360"/>
+      </w:pPr>
+      <w:rPr>
+        <w:rFonts w:ascii="Wingdings" w:hAnsi="Wingdings" w:hint="default"/>
+      </w:rPr>
+    </w:lvl>
+    <w:lvl w:ilvl="3" w:tplc="100C0001" w:tentative="1">
+      <w:start w:val="1"/>
+      <w:numFmt w:val="bullet"/>
+      <w:lvlText w:val=""/>
+      <w:lvlJc w:val="left"/>
+      <w:pPr>
+        <w:ind w:left="2880" w:hanging="360"/>
+      </w:pPr>
+      <w:rPr>
+        <w:rFonts w:ascii="Symbol" w:hAnsi="Symbol" w:hint="default"/>
+      </w:rPr>
+    </w:lvl>
+    <w:lvl w:ilvl="4" w:tplc="100C0003" w:tentative="1">
+      <w:start w:val="1"/>
+      <w:numFmt w:val="bullet"/>
+      <w:lvlText w:val="o"/>
+      <w:lvlJc w:val="left"/>
+      <w:pPr>
+        <w:ind w:left="3600" w:hanging="360"/>
+      </w:pPr>
+      <w:rPr>
+        <w:rFonts w:ascii="Courier New" w:hAnsi="Courier New" w:cs="Courier New" w:hint="default"/>
+      </w:rPr>
+    </w:lvl>
+    <w:lvl w:ilvl="5" w:tplc="100C0005" w:tentative="1">
+      <w:start w:val="1"/>
+      <w:numFmt w:val="bullet"/>
+      <w:lvlText w:val=""/>
+      <w:lvlJc w:val="left"/>
+      <w:pPr>
+        <w:ind w:left="4320" w:hanging="360"/>
+      </w:pPr>
+      <w:rPr>
+        <w:rFonts w:ascii="Wingdings" w:hAnsi="Wingdings" w:hint="default"/>
+      </w:rPr>
+    </w:lvl>
+    <w:lvl w:ilvl="6" w:tplc="100C0001" w:tentative="1">
+      <w:start w:val="1"/>
+      <w:numFmt w:val="bullet"/>
+      <w:lvlText w:val=""/>
+      <w:lvlJc w:val="left"/>
+      <w:pPr>
+        <w:ind w:left="5040" w:hanging="360"/>
+      </w:pPr>
+      <w:rPr>
+        <w:rFonts w:ascii="Symbol" w:hAnsi="Symbol" w:hint="default"/>
+      </w:rPr>
+    </w:lvl>
+    <w:lvl w:ilvl="7" w:tplc="100C0003" w:tentative="1">
+      <w:start w:val="1"/>
+      <w:numFmt w:val="bullet"/>
+      <w:lvlText w:val="o"/>
+      <w:lvlJc w:val="left"/>
+      <w:pPr>
+        <w:ind w:left="5760" w:hanging="360"/>
+      </w:pPr>
+      <w:rPr>
+        <w:rFonts w:ascii="Courier New" w:hAnsi="Courier New" w:cs="Courier New" w:hint="default"/>
+      </w:rPr>
+    </w:lvl>
+    <w:lvl w:ilvl="8" w:tplc="100C0005" w:tentative="1">
+      <w:start w:val="1"/>
+      <w:numFmt w:val="bullet"/>
+      <w:lvlText w:val=""/>
+      <w:lvlJc w:val="left"/>
+      <w:pPr>
+        <w:ind w:left="6480" w:hanging="360"/>
+      </w:pPr>
+      <w:rPr>
+        <w:rFonts w:ascii="Wingdings" w:hAnsi="Wingdings" w:hint="default"/>
+      </w:rPr>
+    </w:lvl>
+  </w:abstractNum>
+  <w:abstractNum w:abstractNumId="1" w15:restartNumberingAfterBreak="0">
+    <w:nsid w:val="0D82704D"/>
+    <w:multiLevelType w:val="hybridMultilevel"/>
+    <w:tmpl w:val="D5B2BDC0"/>
+    <w:lvl w:ilvl="0" w:tplc="100C0001">
+      <w:start w:val="1"/>
+      <w:numFmt w:val="bullet"/>
+      <w:lvlText w:val=""/>
+      <w:lvlJc w:val="left"/>
+      <w:pPr>
+        <w:ind w:left="720" w:hanging="360"/>
+      </w:pPr>
+      <w:rPr>
+        <w:rFonts w:ascii="Symbol" w:hAnsi="Symbol" w:hint="default"/>
+      </w:rPr>
+    </w:lvl>
+    <w:lvl w:ilvl="1" w:tplc="100C0003" w:tentative="1">
+      <w:start w:val="1"/>
+      <w:numFmt w:val="bullet"/>
+      <w:lvlText w:val="o"/>
+      <w:lvlJc w:val="left"/>
+      <w:pPr>
+        <w:ind w:left="1440" w:hanging="360"/>
+      </w:pPr>
+      <w:rPr>
+        <w:rFonts w:ascii="Courier New" w:hAnsi="Courier New" w:cs="Courier New" w:hint="default"/>
+      </w:rPr>
+    </w:lvl>
+    <w:lvl w:ilvl="2" w:tplc="100C0005" w:tentative="1">
+      <w:start w:val="1"/>
+      <w:numFmt w:val="bullet"/>
+      <w:lvlText w:val=""/>
+      <w:lvlJc w:val="left"/>
+      <w:pPr>
+        <w:ind w:left="2160" w:hanging="360"/>
+      </w:pPr>
+      <w:rPr>
+        <w:rFonts w:ascii="Wingdings" w:hAnsi="Wingdings" w:hint="default"/>
+      </w:rPr>
+    </w:lvl>
+    <w:lvl w:ilvl="3" w:tplc="100C0001" w:tentative="1">
+      <w:start w:val="1"/>
+      <w:numFmt w:val="bullet"/>
+      <w:lvlText w:val=""/>
+      <w:lvlJc w:val="left"/>
+      <w:pPr>
+        <w:ind w:left="2880" w:hanging="360"/>
+      </w:pPr>
+      <w:rPr>
+        <w:rFonts w:ascii="Symbol" w:hAnsi="Symbol" w:hint="default"/>
+      </w:rPr>
+    </w:lvl>
+    <w:lvl w:ilvl="4" w:tplc="100C0003" w:tentative="1">
+      <w:start w:val="1"/>
+      <w:numFmt w:val="bullet"/>
+      <w:lvlText w:val="o"/>
+      <w:lvlJc w:val="left"/>
+      <w:pPr>
+        <w:ind w:left="3600" w:hanging="360"/>
+      </w:pPr>
+      <w:rPr>
+        <w:rFonts w:ascii="Courier New" w:hAnsi="Courier New" w:cs="Courier New" w:hint="default"/>
+      </w:rPr>
+    </w:lvl>
+    <w:lvl w:ilvl="5" w:tplc="100C0005" w:tentative="1">
+      <w:start w:val="1"/>
+      <w:numFmt w:val="bullet"/>
+      <w:lvlText w:val=""/>
+      <w:lvlJc w:val="left"/>
+      <w:pPr>
+        <w:ind w:left="4320" w:hanging="360"/>
+      </w:pPr>
+      <w:rPr>
+        <w:rFonts w:ascii="Wingdings" w:hAnsi="Wingdings" w:hint="default"/>
+      </w:rPr>
+    </w:lvl>
+    <w:lvl w:ilvl="6" w:tplc="100C0001" w:tentative="1">
+      <w:start w:val="1"/>
+      <w:numFmt w:val="bullet"/>
+      <w:lvlText w:val=""/>
+      <w:lvlJc w:val="left"/>
+      <w:pPr>
+        <w:ind w:left="5040" w:hanging="360"/>
+      </w:pPr>
+      <w:rPr>
+        <w:rFonts w:ascii="Symbol" w:hAnsi="Symbol" w:hint="default"/>
+      </w:rPr>
+    </w:lvl>
+    <w:lvl w:ilvl="7" w:tplc="100C0003" w:tentative="1">
+      <w:start w:val="1"/>
+      <w:numFmt w:val="bullet"/>
+      <w:lvlText w:val="o"/>
+      <w:lvlJc w:val="left"/>
+      <w:pPr>
+        <w:ind w:left="5760" w:hanging="360"/>
+      </w:pPr>
+      <w:rPr>
+        <w:rFonts w:ascii="Courier New" w:hAnsi="Courier New" w:cs="Courier New" w:hint="default"/>
+      </w:rPr>
+    </w:lvl>
+    <w:lvl w:ilvl="8" w:tplc="100C0005" w:tentative="1">
+      <w:start w:val="1"/>
+      <w:numFmt w:val="bullet"/>
+      <w:lvlText w:val=""/>
+      <w:lvlJc w:val="left"/>
+      <w:pPr>
+        <w:ind w:left="6480" w:hanging="360"/>
+      </w:pPr>
+      <w:rPr>
+        <w:rFonts w:ascii="Wingdings" w:hAnsi="Wingdings" w:hint="default"/>
+      </w:rPr>
+    </w:lvl>
+  </w:abstractNum>
+  <w:abstractNum w:abstractNumId="2" w15:restartNumberingAfterBreak="0">
+    <w:nsid w:val="21027B2A"/>
+    <w:multiLevelType w:val="hybridMultilevel"/>
+    <w:tmpl w:val="A7DAEB88"/>
+    <w:lvl w:ilvl="0" w:tplc="100C0001">
+      <w:start w:val="1"/>
+      <w:numFmt w:val="bullet"/>
+      <w:lvlText w:val=""/>
+      <w:lvlJc w:val="left"/>
+      <w:pPr>
+        <w:ind w:left="720" w:hanging="360"/>
+      </w:pPr>
+      <w:rPr>
+        <w:rFonts w:ascii="Symbol" w:hAnsi="Symbol" w:hint="default"/>
+      </w:rPr>
+    </w:lvl>
+    <w:lvl w:ilvl="1" w:tplc="100C0003" w:tentative="1">
+      <w:start w:val="1"/>
+      <w:numFmt w:val="bullet"/>
+      <w:lvlText w:val="o"/>
+      <w:lvlJc w:val="left"/>
+      <w:pPr>
+        <w:ind w:left="1440" w:hanging="360"/>
+      </w:pPr>
+      <w:rPr>
+        <w:rFonts w:ascii="Courier New" w:hAnsi="Courier New" w:cs="Courier New" w:hint="default"/>
+      </w:rPr>
+    </w:lvl>
+    <w:lvl w:ilvl="2" w:tplc="100C0005" w:tentative="1">
+      <w:start w:val="1"/>
+      <w:numFmt w:val="bullet"/>
+      <w:lvlText w:val=""/>
+      <w:lvlJc w:val="left"/>
+      <w:pPr>
+        <w:ind w:left="2160" w:hanging="360"/>
+      </w:pPr>
+      <w:rPr>
+        <w:rFonts w:ascii="Wingdings" w:hAnsi="Wingdings" w:hint="default"/>
+      </w:rPr>
+    </w:lvl>
+    <w:lvl w:ilvl="3" w:tplc="100C0001" w:tentative="1">
+      <w:start w:val="1"/>
+      <w:numFmt w:val="bullet"/>
+      <w:lvlText w:val=""/>
+      <w:lvlJc w:val="left"/>
+      <w:pPr>
+        <w:ind w:left="2880" w:hanging="360"/>
+      </w:pPr>
+      <w:rPr>
+        <w:rFonts w:ascii="Symbol" w:hAnsi="Symbol" w:hint="default"/>
+      </w:rPr>
+    </w:lvl>
+    <w:lvl w:ilvl="4" w:tplc="100C0003" w:tentative="1">
+      <w:start w:val="1"/>
+      <w:numFmt w:val="bullet"/>
+      <w:lvlText w:val="o"/>
+      <w:lvlJc w:val="left"/>
+      <w:pPr>
+        <w:ind w:left="3600" w:hanging="360"/>
+      </w:pPr>
+      <w:rPr>
+        <w:rFonts w:ascii="Courier New" w:hAnsi="Courier New" w:cs="Courier New" w:hint="default"/>
+      </w:rPr>
+    </w:lvl>
+    <w:lvl w:ilvl="5" w:tplc="100C0005" w:tentative="1">
+      <w:start w:val="1"/>
+      <w:numFmt w:val="bullet"/>
+      <w:lvlText w:val=""/>
+      <w:lvlJc w:val="left"/>
+      <w:pPr>
+        <w:ind w:left="4320" w:hanging="360"/>
+      </w:pPr>
+      <w:rPr>
+        <w:rFonts w:ascii="Wingdings" w:hAnsi="Wingdings" w:hint="default"/>
+      </w:rPr>
+    </w:lvl>
+    <w:lvl w:ilvl="6" w:tplc="100C0001" w:tentative="1">
+      <w:start w:val="1"/>
+      <w:numFmt w:val="bullet"/>
+      <w:lvlText w:val=""/>
+      <w:lvlJc w:val="left"/>
+      <w:pPr>
+        <w:ind w:left="5040" w:hanging="360"/>
+      </w:pPr>
+      <w:rPr>
+        <w:rFonts w:ascii="Symbol" w:hAnsi="Symbol" w:hint="default"/>
+      </w:rPr>
+    </w:lvl>
+    <w:lvl w:ilvl="7" w:tplc="100C0003" w:tentative="1">
+      <w:start w:val="1"/>
+      <w:numFmt w:val="bullet"/>
+      <w:lvlText w:val="o"/>
+      <w:lvlJc w:val="left"/>
+      <w:pPr>
+        <w:ind w:left="5760" w:hanging="360"/>
+      </w:pPr>
+      <w:rPr>
+        <w:rFonts w:ascii="Courier New" w:hAnsi="Courier New" w:cs="Courier New" w:hint="default"/>
+      </w:rPr>
+    </w:lvl>
+    <w:lvl w:ilvl="8" w:tplc="100C0005" w:tentative="1">
+      <w:start w:val="1"/>
+      <w:numFmt w:val="bullet"/>
+      <w:lvlText w:val=""/>
+      <w:lvlJc w:val="left"/>
+      <w:pPr>
+        <w:ind w:left="6480" w:hanging="360"/>
+      </w:pPr>
+      <w:rPr>
+        <w:rFonts w:ascii="Wingdings" w:hAnsi="Wingdings" w:hint="default"/>
+      </w:rPr>
+    </w:lvl>
+  </w:abstractNum>
+  <w:abstractNum w:abstractNumId="3" w15:restartNumberingAfterBreak="0">
+    <w:nsid w:val="220C5F75"/>
+    <w:multiLevelType w:val="hybridMultilevel"/>
+    <w:tmpl w:val="C9C0837E"/>
+    <w:lvl w:ilvl="0" w:tplc="100C0001">
+      <w:start w:val="1"/>
+      <w:numFmt w:val="bullet"/>
+      <w:lvlText w:val=""/>
+      <w:lvlJc w:val="left"/>
+      <w:pPr>
+        <w:ind w:left="720" w:hanging="360"/>
+      </w:pPr>
+      <w:rPr>
+        <w:rFonts w:ascii="Symbol" w:hAnsi="Symbol" w:hint="default"/>
+      </w:rPr>
+    </w:lvl>
+    <w:lvl w:ilvl="1" w:tplc="100C0003" w:tentative="1">
+      <w:start w:val="1"/>
+      <w:numFmt w:val="bullet"/>
+      <w:lvlText w:val="o"/>
+      <w:lvlJc w:val="left"/>
+      <w:pPr>
+        <w:ind w:left="1440" w:hanging="360"/>
+      </w:pPr>
+      <w:rPr>
+        <w:rFonts w:ascii="Courier New" w:hAnsi="Courier New" w:cs="Courier New" w:hint="default"/>
+      </w:rPr>
+    </w:lvl>
+    <w:lvl w:ilvl="2" w:tplc="100C0005" w:tentative="1">
+      <w:start w:val="1"/>
+      <w:numFmt w:val="bullet"/>
+      <w:lvlText w:val=""/>
+      <w:lvlJc w:val="left"/>
+      <w:pPr>
+        <w:ind w:left="2160" w:hanging="360"/>
+      </w:pPr>
+      <w:rPr>
+        <w:rFonts w:ascii="Wingdings" w:hAnsi="Wingdings" w:hint="default"/>
+      </w:rPr>
+    </w:lvl>
+    <w:lvl w:ilvl="3" w:tplc="100C0001" w:tentative="1">
+      <w:start w:val="1"/>
+      <w:numFmt w:val="bullet"/>
+      <w:lvlText w:val=""/>
+      <w:lvlJc w:val="left"/>
+      <w:pPr>
+        <w:ind w:left="2880" w:hanging="360"/>
+      </w:pPr>
+      <w:rPr>
+        <w:rFonts w:ascii="Symbol" w:hAnsi="Symbol" w:hint="default"/>
+      </w:rPr>
+    </w:lvl>
+    <w:lvl w:ilvl="4" w:tplc="100C0003" w:tentative="1">
+      <w:start w:val="1"/>
+      <w:numFmt w:val="bullet"/>
+      <w:lvlText w:val="o"/>
+      <w:lvlJc w:val="left"/>
+      <w:pPr>
+        <w:ind w:left="3600" w:hanging="360"/>
+      </w:pPr>
+      <w:rPr>
+        <w:rFonts w:ascii="Courier New" w:hAnsi="Courier New" w:cs="Courier New" w:hint="default"/>
+      </w:rPr>
+    </w:lvl>
+    <w:lvl w:ilvl="5" w:tplc="100C0005" w:tentative="1">
+      <w:start w:val="1"/>
+      <w:numFmt w:val="bullet"/>
+      <w:lvlText w:val=""/>
+      <w:lvlJc w:val="left"/>
+      <w:pPr>
+        <w:ind w:left="4320" w:hanging="360"/>
+      </w:pPr>
+      <w:rPr>
+        <w:rFonts w:ascii="Wingdings" w:hAnsi="Wingdings" w:hint="default"/>
+      </w:rPr>
+    </w:lvl>
+    <w:lvl w:ilvl="6" w:tplc="100C0001" w:tentative="1">
+      <w:start w:val="1"/>
+      <w:numFmt w:val="bullet"/>
+      <w:lvlText w:val=""/>
+      <w:lvlJc w:val="left"/>
+      <w:pPr>
+        <w:ind w:left="5040" w:hanging="360"/>
+      </w:pPr>
+      <w:rPr>
+        <w:rFonts w:ascii="Symbol" w:hAnsi="Symbol" w:hint="default"/>
+      </w:rPr>
+    </w:lvl>
+    <w:lvl w:ilvl="7" w:tplc="100C0003" w:tentative="1">
+      <w:start w:val="1"/>
+      <w:numFmt w:val="bullet"/>
+      <w:lvlText w:val="o"/>
+      <w:lvlJc w:val="left"/>
+      <w:pPr>
+        <w:ind w:left="5760" w:hanging="360"/>
+      </w:pPr>
+      <w:rPr>
+        <w:rFonts w:ascii="Courier New" w:hAnsi="Courier New" w:cs="Courier New" w:hint="default"/>
+      </w:rPr>
+    </w:lvl>
+    <w:lvl w:ilvl="8" w:tplc="100C0005" w:tentative="1">
+      <w:start w:val="1"/>
+      <w:numFmt w:val="bullet"/>
+      <w:lvlText w:val=""/>
+      <w:lvlJc w:val="left"/>
+      <w:pPr>
+        <w:ind w:left="6480" w:hanging="360"/>
+      </w:pPr>
+      <w:rPr>
+        <w:rFonts w:ascii="Wingdings" w:hAnsi="Wingdings" w:hint="default"/>
+      </w:rPr>
+    </w:lvl>
+  </w:abstractNum>
+  <w:abstractNum w:abstractNumId="4" w15:restartNumberingAfterBreak="0">
+    <w:nsid w:val="273F5AF8"/>
+    <w:multiLevelType w:val="hybridMultilevel"/>
+    <w:tmpl w:val="5E80D7E8"/>
+    <w:lvl w:ilvl="0" w:tplc="100C0001">
+      <w:start w:val="1"/>
+      <w:numFmt w:val="bullet"/>
+      <w:lvlText w:val=""/>
+      <w:lvlJc w:val="left"/>
+      <w:pPr>
+        <w:ind w:left="720" w:hanging="360"/>
+      </w:pPr>
+      <w:rPr>
+        <w:rFonts w:ascii="Symbol" w:hAnsi="Symbol" w:hint="default"/>
+      </w:rPr>
+    </w:lvl>
+    <w:lvl w:ilvl="1" w:tplc="100C0003" w:tentative="1">
+      <w:start w:val="1"/>
+      <w:numFmt w:val="bullet"/>
+      <w:lvlText w:val="o"/>
+      <w:lvlJc w:val="left"/>
+      <w:pPr>
+        <w:ind w:left="1440" w:hanging="360"/>
+      </w:pPr>
+      <w:rPr>
+        <w:rFonts w:ascii="Courier New" w:hAnsi="Courier New" w:cs="Courier New" w:hint="default"/>
+      </w:rPr>
+    </w:lvl>
+    <w:lvl w:ilvl="2" w:tplc="100C0005" w:tentative="1">
+      <w:start w:val="1"/>
+      <w:numFmt w:val="bullet"/>
+      <w:lvlText w:val=""/>
+      <w:lvlJc w:val="left"/>
+      <w:pPr>
+        <w:ind w:left="2160" w:hanging="360"/>
+      </w:pPr>
+      <w:rPr>
+        <w:rFonts w:ascii="Wingdings" w:hAnsi="Wingdings" w:hint="default"/>
+      </w:rPr>
+    </w:lvl>
+    <w:lvl w:ilvl="3" w:tplc="100C0001" w:tentative="1">
+      <w:start w:val="1"/>
+      <w:numFmt w:val="bullet"/>
+      <w:lvlText w:val=""/>
+      <w:lvlJc w:val="left"/>
+      <w:pPr>
+        <w:ind w:left="2880" w:hanging="360"/>
+      </w:pPr>
+      <w:rPr>
+        <w:rFonts w:ascii="Symbol" w:hAnsi="Symbol" w:hint="default"/>
+      </w:rPr>
+    </w:lvl>
+    <w:lvl w:ilvl="4" w:tplc="100C0003" w:tentative="1">
+      <w:start w:val="1"/>
+      <w:numFmt w:val="bullet"/>
+      <w:lvlText w:val="o"/>
+      <w:lvlJc w:val="left"/>
+      <w:pPr>
+        <w:ind w:left="3600" w:hanging="360"/>
+      </w:pPr>
+      <w:rPr>
+        <w:rFonts w:ascii="Courier New" w:hAnsi="Courier New" w:cs="Courier New" w:hint="default"/>
+      </w:rPr>
+    </w:lvl>
+    <w:lvl w:ilvl="5" w:tplc="100C0005" w:tentative="1">
+      <w:start w:val="1"/>
+      <w:numFmt w:val="bullet"/>
+      <w:lvlText w:val=""/>
+      <w:lvlJc w:val="left"/>
+      <w:pPr>
+        <w:ind w:left="4320" w:hanging="360"/>
+      </w:pPr>
+      <w:rPr>
+        <w:rFonts w:ascii="Wingdings" w:hAnsi="Wingdings" w:hint="default"/>
+      </w:rPr>
+    </w:lvl>
+    <w:lvl w:ilvl="6" w:tplc="100C0001" w:tentative="1">
+      <w:start w:val="1"/>
+      <w:numFmt w:val="bullet"/>
+      <w:lvlText w:val=""/>
+      <w:lvlJc w:val="left"/>
+      <w:pPr>
+        <w:ind w:left="5040" w:hanging="360"/>
+      </w:pPr>
+      <w:rPr>
+        <w:rFonts w:ascii="Symbol" w:hAnsi="Symbol" w:hint="default"/>
+      </w:rPr>
+    </w:lvl>
+    <w:lvl w:ilvl="7" w:tplc="100C0003" w:tentative="1">
+      <w:start w:val="1"/>
+      <w:numFmt w:val="bullet"/>
+      <w:lvlText w:val="o"/>
+      <w:lvlJc w:val="left"/>
+      <w:pPr>
+        <w:ind w:left="5760" w:hanging="360"/>
+      </w:pPr>
+      <w:rPr>
+        <w:rFonts w:ascii="Courier New" w:hAnsi="Courier New" w:cs="Courier New" w:hint="default"/>
+      </w:rPr>
+    </w:lvl>
+    <w:lvl w:ilvl="8" w:tplc="100C0005" w:tentative="1">
+      <w:start w:val="1"/>
+      <w:numFmt w:val="bullet"/>
+      <w:lvlText w:val=""/>
+      <w:lvlJc w:val="left"/>
+      <w:pPr>
+        <w:ind w:left="6480" w:hanging="360"/>
+      </w:pPr>
+      <w:rPr>
+        <w:rFonts w:ascii="Wingdings" w:hAnsi="Wingdings" w:hint="default"/>
+      </w:rPr>
+    </w:lvl>
+  </w:abstractNum>
+  <w:abstractNum w:abstractNumId="5" w15:restartNumberingAfterBreak="0">
+    <w:nsid w:val="27603726"/>
+    <w:multiLevelType w:val="hybridMultilevel"/>
+    <w:tmpl w:val="7D3CDB82"/>
+    <w:lvl w:ilvl="0" w:tplc="100C0001">
+      <w:start w:val="1"/>
+      <w:numFmt w:val="bullet"/>
+      <w:lvlText w:val=""/>
+      <w:lvlJc w:val="left"/>
+      <w:pPr>
+        <w:ind w:left="720" w:hanging="360"/>
+      </w:pPr>
+      <w:rPr>
+        <w:rFonts w:ascii="Symbol" w:hAnsi="Symbol" w:hint="default"/>
+      </w:rPr>
+    </w:lvl>
+    <w:lvl w:ilvl="1" w:tplc="100C0003" w:tentative="1">
+      <w:start w:val="1"/>
+      <w:numFmt w:val="bullet"/>
+      <w:lvlText w:val="o"/>
+      <w:lvlJc w:val="left"/>
+      <w:pPr>
+        <w:ind w:left="1440" w:hanging="360"/>
+      </w:pPr>
+      <w:rPr>
+        <w:rFonts w:ascii="Courier New" w:hAnsi="Courier New" w:cs="Courier New" w:hint="default"/>
+      </w:rPr>
+    </w:lvl>
+    <w:lvl w:ilvl="2" w:tplc="100C0005" w:tentative="1">
+      <w:start w:val="1"/>
+      <w:numFmt w:val="bullet"/>
+      <w:lvlText w:val=""/>
+      <w:lvlJc w:val="left"/>
+      <w:pPr>
+        <w:ind w:left="2160" w:hanging="360"/>
+      </w:pPr>
+      <w:rPr>
+        <w:rFonts w:ascii="Wingdings" w:hAnsi="Wingdings" w:hint="default"/>
+      </w:rPr>
+    </w:lvl>
+    <w:lvl w:ilvl="3" w:tplc="100C0001" w:tentative="1">
+      <w:start w:val="1"/>
+      <w:numFmt w:val="bullet"/>
+      <w:lvlText w:val=""/>
+      <w:lvlJc w:val="left"/>
+      <w:pPr>
+        <w:ind w:left="2880" w:hanging="360"/>
+      </w:pPr>
+      <w:rPr>
+        <w:rFonts w:ascii="Symbol" w:hAnsi="Symbol" w:hint="default"/>
+      </w:rPr>
+    </w:lvl>
+    <w:lvl w:ilvl="4" w:tplc="100C0003" w:tentative="1">
+      <w:start w:val="1"/>
+      <w:numFmt w:val="bullet"/>
+      <w:lvlText w:val="o"/>
+      <w:lvlJc w:val="left"/>
+      <w:pPr>
+        <w:ind w:left="3600" w:hanging="360"/>
+      </w:pPr>
+      <w:rPr>
+        <w:rFonts w:ascii="Courier New" w:hAnsi="Courier New" w:cs="Courier New" w:hint="default"/>
+      </w:rPr>
+    </w:lvl>
+    <w:lvl w:ilvl="5" w:tplc="100C0005" w:tentative="1">
+      <w:start w:val="1"/>
+      <w:numFmt w:val="bullet"/>
+      <w:lvlText w:val=""/>
+      <w:lvlJc w:val="left"/>
+      <w:pPr>
+        <w:ind w:left="4320" w:hanging="360"/>
+      </w:pPr>
+      <w:rPr>
+        <w:rFonts w:ascii="Wingdings" w:hAnsi="Wingdings" w:hint="default"/>
+      </w:rPr>
+    </w:lvl>
+    <w:lvl w:ilvl="6" w:tplc="100C0001" w:tentative="1">
+      <w:start w:val="1"/>
+      <w:numFmt w:val="bullet"/>
+      <w:lvlText w:val=""/>
+      <w:lvlJc w:val="left"/>
+      <w:pPr>
+        <w:ind w:left="5040" w:hanging="360"/>
+      </w:pPr>
+      <w:rPr>
+        <w:rFonts w:ascii="Symbol" w:hAnsi="Symbol" w:hint="default"/>
+      </w:rPr>
+    </w:lvl>
+    <w:lvl w:ilvl="7" w:tplc="100C0003" w:tentative="1">
+      <w:start w:val="1"/>
+      <w:numFmt w:val="bullet"/>
+      <w:lvlText w:val="o"/>
+      <w:lvlJc w:val="left"/>
+      <w:pPr>
+        <w:ind w:left="5760" w:hanging="360"/>
+      </w:pPr>
+      <w:rPr>
+        <w:rFonts w:ascii="Courier New" w:hAnsi="Courier New" w:cs="Courier New" w:hint="default"/>
+      </w:rPr>
+    </w:lvl>
+    <w:lvl w:ilvl="8" w:tplc="100C0005" w:tentative="1">
+      <w:start w:val="1"/>
+      <w:numFmt w:val="bullet"/>
+      <w:lvlText w:val=""/>
+      <w:lvlJc w:val="left"/>
+      <w:pPr>
+        <w:ind w:left="6480" w:hanging="360"/>
+      </w:pPr>
+      <w:rPr>
+        <w:rFonts w:ascii="Wingdings" w:hAnsi="Wingdings" w:hint="default"/>
+      </w:rPr>
+    </w:lvl>
+  </w:abstractNum>
+  <w:abstractNum w:abstractNumId="6" w15:restartNumberingAfterBreak="0">
     <w:nsid w:val="3A3F333A"/>
     <w:multiLevelType w:val="hybridMultilevel"/>
     <w:tmpl w:val="CE9E0D54"/>
@@ -407,7 +1402,120 @@
       </w:rPr>
     </w:lvl>
   </w:abstractNum>
-  <w:abstractNum w:abstractNumId="1" w15:restartNumberingAfterBreak="0">
+  <w:abstractNum w:abstractNumId="7" w15:restartNumberingAfterBreak="0">
+    <w:nsid w:val="3BA97C4C"/>
+    <w:multiLevelType w:val="hybridMultilevel"/>
+    <w:tmpl w:val="85102B4A"/>
+    <w:lvl w:ilvl="0" w:tplc="E518517C">
+      <w:start w:val="1"/>
+      <w:numFmt w:val="bullet"/>
+      <w:lvlText w:val="o"/>
+      <w:lvlJc w:val="left"/>
+      <w:pPr>
+        <w:ind w:left="2135" w:hanging="360"/>
+      </w:pPr>
+      <w:rPr>
+        <w:rFonts w:ascii="Courier New" w:hAnsi="Courier New" w:hint="default"/>
+      </w:rPr>
+    </w:lvl>
+    <w:lvl w:ilvl="1" w:tplc="100C0003" w:tentative="1">
+      <w:start w:val="1"/>
+      <w:numFmt w:val="bullet"/>
+      <w:lvlText w:val="o"/>
+      <w:lvlJc w:val="left"/>
+      <w:pPr>
+        <w:ind w:left="2855" w:hanging="360"/>
+      </w:pPr>
+      <w:rPr>
+        <w:rFonts w:ascii="Courier New" w:hAnsi="Courier New" w:cs="Courier New" w:hint="default"/>
+      </w:rPr>
+    </w:lvl>
+    <w:lvl w:ilvl="2" w:tplc="100C0005" w:tentative="1">
+      <w:start w:val="1"/>
+      <w:numFmt w:val="bullet"/>
+      <w:lvlText w:val=""/>
+      <w:lvlJc w:val="left"/>
+      <w:pPr>
+        <w:ind w:left="3575" w:hanging="360"/>
+      </w:pPr>
+      <w:rPr>
+        <w:rFonts w:ascii="Wingdings" w:hAnsi="Wingdings" w:hint="default"/>
+      </w:rPr>
+    </w:lvl>
+    <w:lvl w:ilvl="3" w:tplc="100C0001" w:tentative="1">
+      <w:start w:val="1"/>
+      <w:numFmt w:val="bullet"/>
+      <w:lvlText w:val=""/>
+      <w:lvlJc w:val="left"/>
+      <w:pPr>
+        <w:ind w:left="4295" w:hanging="360"/>
+      </w:pPr>
+      <w:rPr>
+        <w:rFonts w:ascii="Symbol" w:hAnsi="Symbol" w:hint="default"/>
+      </w:rPr>
+    </w:lvl>
+    <w:lvl w:ilvl="4" w:tplc="100C0003" w:tentative="1">
+      <w:start w:val="1"/>
+      <w:numFmt w:val="bullet"/>
+      <w:lvlText w:val="o"/>
+      <w:lvlJc w:val="left"/>
+      <w:pPr>
+        <w:ind w:left="5015" w:hanging="360"/>
+      </w:pPr>
+      <w:rPr>
+        <w:rFonts w:ascii="Courier New" w:hAnsi="Courier New" w:cs="Courier New" w:hint="default"/>
+      </w:rPr>
+    </w:lvl>
+    <w:lvl w:ilvl="5" w:tplc="100C0005" w:tentative="1">
+      <w:start w:val="1"/>
+      <w:numFmt w:val="bullet"/>
+      <w:lvlText w:val=""/>
+      <w:lvlJc w:val="left"/>
+      <w:pPr>
+        <w:ind w:left="5735" w:hanging="360"/>
+      </w:pPr>
+      <w:rPr>
+        <w:rFonts w:ascii="Wingdings" w:hAnsi="Wingdings" w:hint="default"/>
+      </w:rPr>
+    </w:lvl>
+    <w:lvl w:ilvl="6" w:tplc="100C0001" w:tentative="1">
+      <w:start w:val="1"/>
+      <w:numFmt w:val="bullet"/>
+      <w:lvlText w:val=""/>
+      <w:lvlJc w:val="left"/>
+      <w:pPr>
+        <w:ind w:left="6455" w:hanging="360"/>
+      </w:pPr>
+      <w:rPr>
+        <w:rFonts w:ascii="Symbol" w:hAnsi="Symbol" w:hint="default"/>
+      </w:rPr>
+    </w:lvl>
+    <w:lvl w:ilvl="7" w:tplc="100C0003" w:tentative="1">
+      <w:start w:val="1"/>
+      <w:numFmt w:val="bullet"/>
+      <w:lvlText w:val="o"/>
+      <w:lvlJc w:val="left"/>
+      <w:pPr>
+        <w:ind w:left="7175" w:hanging="360"/>
+      </w:pPr>
+      <w:rPr>
+        <w:rFonts w:ascii="Courier New" w:hAnsi="Courier New" w:cs="Courier New" w:hint="default"/>
+      </w:rPr>
+    </w:lvl>
+    <w:lvl w:ilvl="8" w:tplc="100C0005" w:tentative="1">
+      <w:start w:val="1"/>
+      <w:numFmt w:val="bullet"/>
+      <w:lvlText w:val=""/>
+      <w:lvlJc w:val="left"/>
+      <w:pPr>
+        <w:ind w:left="7895" w:hanging="360"/>
+      </w:pPr>
+      <w:rPr>
+        <w:rFonts w:ascii="Wingdings" w:hAnsi="Wingdings" w:hint="default"/>
+      </w:rPr>
+    </w:lvl>
+  </w:abstractNum>
+  <w:abstractNum w:abstractNumId="8" w15:restartNumberingAfterBreak="0">
     <w:nsid w:val="4EBF46A1"/>
     <w:multiLevelType w:val="hybridMultilevel"/>
     <w:tmpl w:val="13E80A06"/>
@@ -520,7 +1628,346 @@
       </w:rPr>
     </w:lvl>
   </w:abstractNum>
-  <w:abstractNum w:abstractNumId="2" w15:restartNumberingAfterBreak="0">
+  <w:abstractNum w:abstractNumId="9" w15:restartNumberingAfterBreak="0">
+    <w:nsid w:val="4FE25C44"/>
+    <w:multiLevelType w:val="hybridMultilevel"/>
+    <w:tmpl w:val="CDFA9B2A"/>
+    <w:lvl w:ilvl="0" w:tplc="100C0001">
+      <w:start w:val="1"/>
+      <w:numFmt w:val="bullet"/>
+      <w:lvlText w:val=""/>
+      <w:lvlJc w:val="left"/>
+      <w:pPr>
+        <w:ind w:left="720" w:hanging="360"/>
+      </w:pPr>
+      <w:rPr>
+        <w:rFonts w:ascii="Symbol" w:hAnsi="Symbol" w:hint="default"/>
+      </w:rPr>
+    </w:lvl>
+    <w:lvl w:ilvl="1" w:tplc="100C0003" w:tentative="1">
+      <w:start w:val="1"/>
+      <w:numFmt w:val="bullet"/>
+      <w:lvlText w:val="o"/>
+      <w:lvlJc w:val="left"/>
+      <w:pPr>
+        <w:ind w:left="1440" w:hanging="360"/>
+      </w:pPr>
+      <w:rPr>
+        <w:rFonts w:ascii="Courier New" w:hAnsi="Courier New" w:cs="Courier New" w:hint="default"/>
+      </w:rPr>
+    </w:lvl>
+    <w:lvl w:ilvl="2" w:tplc="100C0005" w:tentative="1">
+      <w:start w:val="1"/>
+      <w:numFmt w:val="bullet"/>
+      <w:lvlText w:val=""/>
+      <w:lvlJc w:val="left"/>
+      <w:pPr>
+        <w:ind w:left="2160" w:hanging="360"/>
+      </w:pPr>
+      <w:rPr>
+        <w:rFonts w:ascii="Wingdings" w:hAnsi="Wingdings" w:hint="default"/>
+      </w:rPr>
+    </w:lvl>
+    <w:lvl w:ilvl="3" w:tplc="100C0001" w:tentative="1">
+      <w:start w:val="1"/>
+      <w:numFmt w:val="bullet"/>
+      <w:lvlText w:val=""/>
+      <w:lvlJc w:val="left"/>
+      <w:pPr>
+        <w:ind w:left="2880" w:hanging="360"/>
+      </w:pPr>
+      <w:rPr>
+        <w:rFonts w:ascii="Symbol" w:hAnsi="Symbol" w:hint="default"/>
+      </w:rPr>
+    </w:lvl>
+    <w:lvl w:ilvl="4" w:tplc="100C0003" w:tentative="1">
+      <w:start w:val="1"/>
+      <w:numFmt w:val="bullet"/>
+      <w:lvlText w:val="o"/>
+      <w:lvlJc w:val="left"/>
+      <w:pPr>
+        <w:ind w:left="3600" w:hanging="360"/>
+      </w:pPr>
+      <w:rPr>
+        <w:rFonts w:ascii="Courier New" w:hAnsi="Courier New" w:cs="Courier New" w:hint="default"/>
+      </w:rPr>
+    </w:lvl>
+    <w:lvl w:ilvl="5" w:tplc="100C0005" w:tentative="1">
+      <w:start w:val="1"/>
+      <w:numFmt w:val="bullet"/>
+      <w:lvlText w:val=""/>
+      <w:lvlJc w:val="left"/>
+      <w:pPr>
+        <w:ind w:left="4320" w:hanging="360"/>
+      </w:pPr>
+      <w:rPr>
+        <w:rFonts w:ascii="Wingdings" w:hAnsi="Wingdings" w:hint="default"/>
+      </w:rPr>
+    </w:lvl>
+    <w:lvl w:ilvl="6" w:tplc="100C0001" w:tentative="1">
+      <w:start w:val="1"/>
+      <w:numFmt w:val="bullet"/>
+      <w:lvlText w:val=""/>
+      <w:lvlJc w:val="left"/>
+      <w:pPr>
+        <w:ind w:left="5040" w:hanging="360"/>
+      </w:pPr>
+      <w:rPr>
+        <w:rFonts w:ascii="Symbol" w:hAnsi="Symbol" w:hint="default"/>
+      </w:rPr>
+    </w:lvl>
+    <w:lvl w:ilvl="7" w:tplc="100C0003" w:tentative="1">
+      <w:start w:val="1"/>
+      <w:numFmt w:val="bullet"/>
+      <w:lvlText w:val="o"/>
+      <w:lvlJc w:val="left"/>
+      <w:pPr>
+        <w:ind w:left="5760" w:hanging="360"/>
+      </w:pPr>
+      <w:rPr>
+        <w:rFonts w:ascii="Courier New" w:hAnsi="Courier New" w:cs="Courier New" w:hint="default"/>
+      </w:rPr>
+    </w:lvl>
+    <w:lvl w:ilvl="8" w:tplc="100C0005" w:tentative="1">
+      <w:start w:val="1"/>
+      <w:numFmt w:val="bullet"/>
+      <w:lvlText w:val=""/>
+      <w:lvlJc w:val="left"/>
+      <w:pPr>
+        <w:ind w:left="6480" w:hanging="360"/>
+      </w:pPr>
+      <w:rPr>
+        <w:rFonts w:ascii="Wingdings" w:hAnsi="Wingdings" w:hint="default"/>
+      </w:rPr>
+    </w:lvl>
+  </w:abstractNum>
+  <w:abstractNum w:abstractNumId="10" w15:restartNumberingAfterBreak="0">
+    <w:nsid w:val="57800DF0"/>
+    <w:multiLevelType w:val="hybridMultilevel"/>
+    <w:tmpl w:val="AEC09F80"/>
+    <w:lvl w:ilvl="0" w:tplc="100C0001">
+      <w:start w:val="1"/>
+      <w:numFmt w:val="bullet"/>
+      <w:lvlText w:val=""/>
+      <w:lvlJc w:val="left"/>
+      <w:pPr>
+        <w:ind w:left="720" w:hanging="360"/>
+      </w:pPr>
+      <w:rPr>
+        <w:rFonts w:ascii="Symbol" w:hAnsi="Symbol" w:hint="default"/>
+      </w:rPr>
+    </w:lvl>
+    <w:lvl w:ilvl="1" w:tplc="100C0003" w:tentative="1">
+      <w:start w:val="1"/>
+      <w:numFmt w:val="bullet"/>
+      <w:lvlText w:val="o"/>
+      <w:lvlJc w:val="left"/>
+      <w:pPr>
+        <w:ind w:left="1440" w:hanging="360"/>
+      </w:pPr>
+      <w:rPr>
+        <w:rFonts w:ascii="Courier New" w:hAnsi="Courier New" w:cs="Courier New" w:hint="default"/>
+      </w:rPr>
+    </w:lvl>
+    <w:lvl w:ilvl="2" w:tplc="100C0005" w:tentative="1">
+      <w:start w:val="1"/>
+      <w:numFmt w:val="bullet"/>
+      <w:lvlText w:val=""/>
+      <w:lvlJc w:val="left"/>
+      <w:pPr>
+        <w:ind w:left="2160" w:hanging="360"/>
+      </w:pPr>
+      <w:rPr>
+        <w:rFonts w:ascii="Wingdings" w:hAnsi="Wingdings" w:hint="default"/>
+      </w:rPr>
+    </w:lvl>
+    <w:lvl w:ilvl="3" w:tplc="100C0001" w:tentative="1">
+      <w:start w:val="1"/>
+      <w:numFmt w:val="bullet"/>
+      <w:lvlText w:val=""/>
+      <w:lvlJc w:val="left"/>
+      <w:pPr>
+        <w:ind w:left="2880" w:hanging="360"/>
+      </w:pPr>
+      <w:rPr>
+        <w:rFonts w:ascii="Symbol" w:hAnsi="Symbol" w:hint="default"/>
+      </w:rPr>
+    </w:lvl>
+    <w:lvl w:ilvl="4" w:tplc="100C0003" w:tentative="1">
+      <w:start w:val="1"/>
+      <w:numFmt w:val="bullet"/>
+      <w:lvlText w:val="o"/>
+      <w:lvlJc w:val="left"/>
+      <w:pPr>
+        <w:ind w:left="3600" w:hanging="360"/>
+      </w:pPr>
+      <w:rPr>
+        <w:rFonts w:ascii="Courier New" w:hAnsi="Courier New" w:cs="Courier New" w:hint="default"/>
+      </w:rPr>
+    </w:lvl>
+    <w:lvl w:ilvl="5" w:tplc="100C0005" w:tentative="1">
+      <w:start w:val="1"/>
+      <w:numFmt w:val="bullet"/>
+      <w:lvlText w:val=""/>
+      <w:lvlJc w:val="left"/>
+      <w:pPr>
+        <w:ind w:left="4320" w:hanging="360"/>
+      </w:pPr>
+      <w:rPr>
+        <w:rFonts w:ascii="Wingdings" w:hAnsi="Wingdings" w:hint="default"/>
+      </w:rPr>
+    </w:lvl>
+    <w:lvl w:ilvl="6" w:tplc="100C0001" w:tentative="1">
+      <w:start w:val="1"/>
+      <w:numFmt w:val="bullet"/>
+      <w:lvlText w:val=""/>
+      <w:lvlJc w:val="left"/>
+      <w:pPr>
+        <w:ind w:left="5040" w:hanging="360"/>
+      </w:pPr>
+      <w:rPr>
+        <w:rFonts w:ascii="Symbol" w:hAnsi="Symbol" w:hint="default"/>
+      </w:rPr>
+    </w:lvl>
+    <w:lvl w:ilvl="7" w:tplc="100C0003" w:tentative="1">
+      <w:start w:val="1"/>
+      <w:numFmt w:val="bullet"/>
+      <w:lvlText w:val="o"/>
+      <w:lvlJc w:val="left"/>
+      <w:pPr>
+        <w:ind w:left="5760" w:hanging="360"/>
+      </w:pPr>
+      <w:rPr>
+        <w:rFonts w:ascii="Courier New" w:hAnsi="Courier New" w:cs="Courier New" w:hint="default"/>
+      </w:rPr>
+    </w:lvl>
+    <w:lvl w:ilvl="8" w:tplc="100C0005" w:tentative="1">
+      <w:start w:val="1"/>
+      <w:numFmt w:val="bullet"/>
+      <w:lvlText w:val=""/>
+      <w:lvlJc w:val="left"/>
+      <w:pPr>
+        <w:ind w:left="6480" w:hanging="360"/>
+      </w:pPr>
+      <w:rPr>
+        <w:rFonts w:ascii="Wingdings" w:hAnsi="Wingdings" w:hint="default"/>
+      </w:rPr>
+    </w:lvl>
+  </w:abstractNum>
+  <w:abstractNum w:abstractNumId="11" w15:restartNumberingAfterBreak="0">
+    <w:nsid w:val="5A7E5D6E"/>
+    <w:multiLevelType w:val="hybridMultilevel"/>
+    <w:tmpl w:val="24EA9DB4"/>
+    <w:lvl w:ilvl="0" w:tplc="100C0001">
+      <w:start w:val="1"/>
+      <w:numFmt w:val="bullet"/>
+      <w:lvlText w:val=""/>
+      <w:lvlJc w:val="left"/>
+      <w:pPr>
+        <w:ind w:left="720" w:hanging="360"/>
+      </w:pPr>
+      <w:rPr>
+        <w:rFonts w:ascii="Symbol" w:hAnsi="Symbol" w:hint="default"/>
+      </w:rPr>
+    </w:lvl>
+    <w:lvl w:ilvl="1" w:tplc="100C0003" w:tentative="1">
+      <w:start w:val="1"/>
+      <w:numFmt w:val="bullet"/>
+      <w:lvlText w:val="o"/>
+      <w:lvlJc w:val="left"/>
+      <w:pPr>
+        <w:ind w:left="1440" w:hanging="360"/>
+      </w:pPr>
+      <w:rPr>
+        <w:rFonts w:ascii="Courier New" w:hAnsi="Courier New" w:cs="Courier New" w:hint="default"/>
+      </w:rPr>
+    </w:lvl>
+    <w:lvl w:ilvl="2" w:tplc="100C0005" w:tentative="1">
+      <w:start w:val="1"/>
+      <w:numFmt w:val="bullet"/>
+      <w:lvlText w:val=""/>
+      <w:lvlJc w:val="left"/>
+      <w:pPr>
+        <w:ind w:left="2160" w:hanging="360"/>
+      </w:pPr>
+      <w:rPr>
+        <w:rFonts w:ascii="Wingdings" w:hAnsi="Wingdings" w:hint="default"/>
+      </w:rPr>
+    </w:lvl>
+    <w:lvl w:ilvl="3" w:tplc="100C0001" w:tentative="1">
+      <w:start w:val="1"/>
+      <w:numFmt w:val="bullet"/>
+      <w:lvlText w:val=""/>
+      <w:lvlJc w:val="left"/>
+      <w:pPr>
+        <w:ind w:left="2880" w:hanging="360"/>
+      </w:pPr>
+      <w:rPr>
+        <w:rFonts w:ascii="Symbol" w:hAnsi="Symbol" w:hint="default"/>
+      </w:rPr>
+    </w:lvl>
+    <w:lvl w:ilvl="4" w:tplc="100C0003" w:tentative="1">
+      <w:start w:val="1"/>
+      <w:numFmt w:val="bullet"/>
+      <w:lvlText w:val="o"/>
+      <w:lvlJc w:val="left"/>
+      <w:pPr>
+        <w:ind w:left="3600" w:hanging="360"/>
+      </w:pPr>
+      <w:rPr>
+        <w:rFonts w:ascii="Courier New" w:hAnsi="Courier New" w:cs="Courier New" w:hint="default"/>
+      </w:rPr>
+    </w:lvl>
+    <w:lvl w:ilvl="5" w:tplc="100C0005" w:tentative="1">
+      <w:start w:val="1"/>
+      <w:numFmt w:val="bullet"/>
+      <w:lvlText w:val=""/>
+      <w:lvlJc w:val="left"/>
+      <w:pPr>
+        <w:ind w:left="4320" w:hanging="360"/>
+      </w:pPr>
+      <w:rPr>
+        <w:rFonts w:ascii="Wingdings" w:hAnsi="Wingdings" w:hint="default"/>
+      </w:rPr>
+    </w:lvl>
+    <w:lvl w:ilvl="6" w:tplc="100C0001" w:tentative="1">
+      <w:start w:val="1"/>
+      <w:numFmt w:val="bullet"/>
+      <w:lvlText w:val=""/>
+      <w:lvlJc w:val="left"/>
+      <w:pPr>
+        <w:ind w:left="5040" w:hanging="360"/>
+      </w:pPr>
+      <w:rPr>
+        <w:rFonts w:ascii="Symbol" w:hAnsi="Symbol" w:hint="default"/>
+      </w:rPr>
+    </w:lvl>
+    <w:lvl w:ilvl="7" w:tplc="100C0003" w:tentative="1">
+      <w:start w:val="1"/>
+      <w:numFmt w:val="bullet"/>
+      <w:lvlText w:val="o"/>
+      <w:lvlJc w:val="left"/>
+      <w:pPr>
+        <w:ind w:left="5760" w:hanging="360"/>
+      </w:pPr>
+      <w:rPr>
+        <w:rFonts w:ascii="Courier New" w:hAnsi="Courier New" w:cs="Courier New" w:hint="default"/>
+      </w:rPr>
+    </w:lvl>
+    <w:lvl w:ilvl="8" w:tplc="100C0005" w:tentative="1">
+      <w:start w:val="1"/>
+      <w:numFmt w:val="bullet"/>
+      <w:lvlText w:val=""/>
+      <w:lvlJc w:val="left"/>
+      <w:pPr>
+        <w:ind w:left="6480" w:hanging="360"/>
+      </w:pPr>
+      <w:rPr>
+        <w:rFonts w:ascii="Wingdings" w:hAnsi="Wingdings" w:hint="default"/>
+      </w:rPr>
+    </w:lvl>
+  </w:abstractNum>
+  <w:abstractNum w:abstractNumId="12" w15:restartNumberingAfterBreak="0">
     <w:nsid w:val="6B043C0B"/>
     <w:multiLevelType w:val="hybridMultilevel"/>
     <w:tmpl w:val="40B26EC2"/>
@@ -633,7 +2080,120 @@
       </w:rPr>
     </w:lvl>
   </w:abstractNum>
-  <w:abstractNum w:abstractNumId="3" w15:restartNumberingAfterBreak="0">
+  <w:abstractNum w:abstractNumId="13" w15:restartNumberingAfterBreak="0">
+    <w:nsid w:val="6EF57C70"/>
+    <w:multiLevelType w:val="hybridMultilevel"/>
+    <w:tmpl w:val="64EE8BF2"/>
+    <w:lvl w:ilvl="0" w:tplc="100C0001">
+      <w:start w:val="1"/>
+      <w:numFmt w:val="bullet"/>
+      <w:lvlText w:val=""/>
+      <w:lvlJc w:val="left"/>
+      <w:pPr>
+        <w:ind w:left="720" w:hanging="360"/>
+      </w:pPr>
+      <w:rPr>
+        <w:rFonts w:ascii="Symbol" w:hAnsi="Symbol" w:hint="default"/>
+      </w:rPr>
+    </w:lvl>
+    <w:lvl w:ilvl="1" w:tplc="100C0003" w:tentative="1">
+      <w:start w:val="1"/>
+      <w:numFmt w:val="bullet"/>
+      <w:lvlText w:val="o"/>
+      <w:lvlJc w:val="left"/>
+      <w:pPr>
+        <w:ind w:left="1440" w:hanging="360"/>
+      </w:pPr>
+      <w:rPr>
+        <w:rFonts w:ascii="Courier New" w:hAnsi="Courier New" w:cs="Courier New" w:hint="default"/>
+      </w:rPr>
+    </w:lvl>
+    <w:lvl w:ilvl="2" w:tplc="100C0005" w:tentative="1">
+      <w:start w:val="1"/>
+      <w:numFmt w:val="bullet"/>
+      <w:lvlText w:val=""/>
+      <w:lvlJc w:val="left"/>
+      <w:pPr>
+        <w:ind w:left="2160" w:hanging="360"/>
+      </w:pPr>
+      <w:rPr>
+        <w:rFonts w:ascii="Wingdings" w:hAnsi="Wingdings" w:hint="default"/>
+      </w:rPr>
+    </w:lvl>
+    <w:lvl w:ilvl="3" w:tplc="100C0001" w:tentative="1">
+      <w:start w:val="1"/>
+      <w:numFmt w:val="bullet"/>
+      <w:lvlText w:val=""/>
+      <w:lvlJc w:val="left"/>
+      <w:pPr>
+        <w:ind w:left="2880" w:hanging="360"/>
+      </w:pPr>
+      <w:rPr>
+        <w:rFonts w:ascii="Symbol" w:hAnsi="Symbol" w:hint="default"/>
+      </w:rPr>
+    </w:lvl>
+    <w:lvl w:ilvl="4" w:tplc="100C0003" w:tentative="1">
+      <w:start w:val="1"/>
+      <w:numFmt w:val="bullet"/>
+      <w:lvlText w:val="o"/>
+      <w:lvlJc w:val="left"/>
+      <w:pPr>
+        <w:ind w:left="3600" w:hanging="360"/>
+      </w:pPr>
+      <w:rPr>
+        <w:rFonts w:ascii="Courier New" w:hAnsi="Courier New" w:cs="Courier New" w:hint="default"/>
+      </w:rPr>
+    </w:lvl>
+    <w:lvl w:ilvl="5" w:tplc="100C0005" w:tentative="1">
+      <w:start w:val="1"/>
+      <w:numFmt w:val="bullet"/>
+      <w:lvlText w:val=""/>
+      <w:lvlJc w:val="left"/>
+      <w:pPr>
+        <w:ind w:left="4320" w:hanging="360"/>
+      </w:pPr>
+      <w:rPr>
+        <w:rFonts w:ascii="Wingdings" w:hAnsi="Wingdings" w:hint="default"/>
+      </w:rPr>
+    </w:lvl>
+    <w:lvl w:ilvl="6" w:tplc="100C0001" w:tentative="1">
+      <w:start w:val="1"/>
+      <w:numFmt w:val="bullet"/>
+      <w:lvlText w:val=""/>
+      <w:lvlJc w:val="left"/>
+      <w:pPr>
+        <w:ind w:left="5040" w:hanging="360"/>
+      </w:pPr>
+      <w:rPr>
+        <w:rFonts w:ascii="Symbol" w:hAnsi="Symbol" w:hint="default"/>
+      </w:rPr>
+    </w:lvl>
+    <w:lvl w:ilvl="7" w:tplc="100C0003" w:tentative="1">
+      <w:start w:val="1"/>
+      <w:numFmt w:val="bullet"/>
+      <w:lvlText w:val="o"/>
+      <w:lvlJc w:val="left"/>
+      <w:pPr>
+        <w:ind w:left="5760" w:hanging="360"/>
+      </w:pPr>
+      <w:rPr>
+        <w:rFonts w:ascii="Courier New" w:hAnsi="Courier New" w:cs="Courier New" w:hint="default"/>
+      </w:rPr>
+    </w:lvl>
+    <w:lvl w:ilvl="8" w:tplc="100C0005" w:tentative="1">
+      <w:start w:val="1"/>
+      <w:numFmt w:val="bullet"/>
+      <w:lvlText w:val=""/>
+      <w:lvlJc w:val="left"/>
+      <w:pPr>
+        <w:ind w:left="6480" w:hanging="360"/>
+      </w:pPr>
+      <w:rPr>
+        <w:rFonts w:ascii="Wingdings" w:hAnsi="Wingdings" w:hint="default"/>
+      </w:rPr>
+    </w:lvl>
+  </w:abstractNum>
+  <w:abstractNum w:abstractNumId="14" w15:restartNumberingAfterBreak="0">
     <w:nsid w:val="7734497E"/>
     <w:multiLevelType w:val="hybridMultilevel"/>
     <w:tmpl w:val="7A00CCA2"/>
@@ -747,22 +2307,55 @@
     </w:lvl>
   </w:abstractNum>
   <w:num w:numId="1">
+    <w:abstractNumId w:val="12"/>
+  </w:num>
+  <w:num w:numId="2">
+    <w:abstractNumId w:val="6"/>
+  </w:num>
+  <w:num w:numId="3">
+    <w:abstractNumId w:val="14"/>
+  </w:num>
+  <w:num w:numId="4">
+    <w:abstractNumId w:val="8"/>
+  </w:num>
+  <w:num w:numId="5">
+    <w:abstractNumId w:val="4"/>
+  </w:num>
+  <w:num w:numId="6">
+    <w:abstractNumId w:val="0"/>
+  </w:num>
+  <w:num w:numId="7">
+    <w:abstractNumId w:val="11"/>
+  </w:num>
+  <w:num w:numId="8">
     <w:abstractNumId w:val="2"/>
   </w:num>
-  <w:num w:numId="2">
-    <w:abstractNumId w:val="0"/>
+  <w:num w:numId="9">
+    <w:abstractNumId w:val="1"/>
   </w:num>
-  <w:num w:numId="3">
+  <w:num w:numId="10">
     <w:abstractNumId w:val="3"/>
   </w:num>
-  <w:num w:numId="4">
-    <w:abstractNumId w:val="1"/>
+  <w:num w:numId="11">
+    <w:abstractNumId w:val="10"/>
+  </w:num>
+  <w:num w:numId="12">
+    <w:abstractNumId w:val="9"/>
+  </w:num>
+  <w:num w:numId="13">
+    <w:abstractNumId w:val="5"/>
+  </w:num>
+  <w:num w:numId="14">
+    <w:abstractNumId w:val="13"/>
+  </w:num>
+  <w:num w:numId="15">
+    <w:abstractNumId w:val="7"/>
   </w:num>
 </w:numbering>
 </file>
 
 <file path=word/styles.xml><?xml version="1.0" encoding="utf-8"?>
-<w:styles xmlns:mc="http://schemas.openxmlformats.org/markup-compatibility/2006" xmlns:r="http://schemas.openxmlformats.org/officeDocument/2006/relationships" xmlns:w="http://schemas.openxmlformats.org/wordprocessingml/2006/main" xmlns:w14="http://schemas.microsoft.com/office/word/2010/wordml" xmlns:w15="http://schemas.microsoft.com/office/word/2012/wordml" xmlns:w16cid="http://schemas.microsoft.com/office/word/2016/wordml/cid" xmlns:w16se="http://schemas.microsoft.com/office/word/2015/wordml/symex" mc:Ignorable="w14 w15 w16se w16cid">
+<w:styles xmlns:mc="http://schemas.openxmlformats.org/markup-compatibility/2006" xmlns:r="http://schemas.openxmlformats.org/officeDocument/2006/relationships" xmlns:w="http://schemas.openxmlformats.org/wordprocessingml/2006/main" xmlns:w14="http://schemas.microsoft.com/office/word/2010/wordml" xmlns:w15="http://schemas.microsoft.com/office/word/2012/wordml" mc:Ignorable="w14 w15">
   <w:docDefaults>
     <w:rPrDefault>
       <w:rPr>
@@ -778,7 +2371,7 @@
       </w:pPr>
     </w:pPrDefault>
   </w:docDefaults>
-  <w:latentStyles w:defLockedState="0" w:defUIPriority="99" w:defSemiHidden="0" w:defUnhideWhenUsed="0" w:defQFormat="0" w:count="376">
+  <w:latentStyles w:defLockedState="0" w:defUIPriority="99" w:defSemiHidden="0" w:defUnhideWhenUsed="0" w:defQFormat="0" w:count="371">
     <w:lsdException w:name="Normal" w:uiPriority="0" w:qFormat="1"/>
     <w:lsdException w:name="heading 1" w:uiPriority="9" w:qFormat="1"/>
     <w:lsdException w:name="heading 2" w:semiHidden="1" w:uiPriority="9" w:unhideWhenUsed="1" w:qFormat="1"/>
@@ -1150,19 +2743,10 @@
     <w:lsdException w:name="List Table 5 Dark Accent 6" w:uiPriority="50"/>
     <w:lsdException w:name="List Table 6 Colorful Accent 6" w:uiPriority="51"/>
     <w:lsdException w:name="List Table 7 Colorful Accent 6" w:uiPriority="52"/>
-    <w:lsdException w:name="Mention" w:semiHidden="1" w:unhideWhenUsed="1"/>
-    <w:lsdException w:name="Smart Hyperlink" w:semiHidden="1" w:unhideWhenUsed="1"/>
-    <w:lsdException w:name="Hashtag" w:semiHidden="1" w:unhideWhenUsed="1"/>
-    <w:lsdException w:name="Unresolved Mention" w:semiHidden="1" w:unhideWhenUsed="1"/>
-    <w:lsdException w:name="Smart Link" w:semiHidden="1" w:unhideWhenUsed="1"/>
   </w:latentStyles>
   <w:style w:type="paragraph" w:default="1" w:styleId="Normal">
     <w:name w:val="Normal"/>
     <w:qFormat/>
-    <w:rsid w:val="003D217C"/>
-    <w:pPr>
-      <w:ind w:left="709"/>
-    </w:pPr>
   </w:style>
   <w:style w:type="paragraph" w:styleId="Titre1">
     <w:name w:val="heading 1"/>
@@ -1171,22 +2755,18 @@
     <w:link w:val="Titre1Car"/>
     <w:uiPriority w:val="9"/>
     <w:qFormat/>
-    <w:rsid w:val="003D217C"/>
+    <w:rsid w:val="00234427"/>
     <w:pPr>
       <w:keepNext/>
       <w:keepLines/>
       <w:spacing w:before="240" w:after="0"/>
-      <w:ind w:left="0"/>
       <w:outlineLvl w:val="0"/>
     </w:pPr>
     <w:rPr>
       <w:rFonts w:asciiTheme="majorHAnsi" w:eastAsiaTheme="majorEastAsia" w:hAnsiTheme="majorHAnsi" w:cstheme="majorBidi"/>
-      <w:b/>
-      <w:bCs/>
       <w:color w:val="2E74B5" w:themeColor="accent1" w:themeShade="BF"/>
       <w:sz w:val="32"/>
       <w:szCs w:val="32"/>
-      <w:u w:val="single"/>
     </w:rPr>
   </w:style>
   <w:style w:type="paragraph" w:styleId="Titre2">
@@ -1197,19 +2777,18 @@
     <w:uiPriority w:val="9"/>
     <w:unhideWhenUsed/>
     <w:qFormat/>
-    <w:rsid w:val="003D217C"/>
+    <w:rsid w:val="00855A84"/>
     <w:pPr>
       <w:keepNext/>
       <w:keepLines/>
       <w:spacing w:before="40" w:after="0"/>
-      <w:ind w:left="0"/>
       <w:outlineLvl w:val="1"/>
     </w:pPr>
     <w:rPr>
       <w:rFonts w:asciiTheme="majorHAnsi" w:eastAsiaTheme="majorEastAsia" w:hAnsiTheme="majorHAnsi" w:cstheme="majorBidi"/>
       <w:color w:val="2E74B5" w:themeColor="accent1" w:themeShade="BF"/>
-      <w:sz w:val="28"/>
-      <w:szCs w:val="28"/>
+      <w:sz w:val="26"/>
+      <w:szCs w:val="26"/>
     </w:rPr>
   </w:style>
   <w:style w:type="character" w:default="1" w:styleId="Policepardfaut">
@@ -1288,12 +2867,12 @@
     <w:basedOn w:val="Policepardfaut"/>
     <w:link w:val="Titre2"/>
     <w:uiPriority w:val="9"/>
-    <w:rsid w:val="003D217C"/>
+    <w:rsid w:val="00855A84"/>
     <w:rPr>
       <w:rFonts w:asciiTheme="majorHAnsi" w:eastAsiaTheme="majorEastAsia" w:hAnsiTheme="majorHAnsi" w:cstheme="majorBidi"/>
       <w:color w:val="2E74B5" w:themeColor="accent1" w:themeShade="BF"/>
-      <w:sz w:val="28"/>
-      <w:szCs w:val="28"/>
+      <w:sz w:val="26"/>
+      <w:szCs w:val="26"/>
     </w:rPr>
   </w:style>
   <w:style w:type="character" w:customStyle="1" w:styleId="Titre1Car">
@@ -1301,15 +2880,12 @@
     <w:basedOn w:val="Policepardfaut"/>
     <w:link w:val="Titre1"/>
     <w:uiPriority w:val="9"/>
-    <w:rsid w:val="003D217C"/>
+    <w:rsid w:val="00234427"/>
     <w:rPr>
       <w:rFonts w:asciiTheme="majorHAnsi" w:eastAsiaTheme="majorEastAsia" w:hAnsiTheme="majorHAnsi" w:cstheme="majorBidi"/>
-      <w:b/>
-      <w:bCs/>
       <w:color w:val="2E74B5" w:themeColor="accent1" w:themeShade="BF"/>
       <w:sz w:val="32"/>
       <w:szCs w:val="32"/>
-      <w:u w:val="single"/>
     </w:rPr>
   </w:style>
   <w:style w:type="paragraph" w:styleId="Paragraphedeliste">

</xml_diff>